<commit_message>
Missing value and leader board section
</commit_message>
<xml_diff>
--- a/Paper/Capstone Project_DS420-Factoria.docx
+++ b/Paper/Capstone Project_DS420-Factoria.docx
@@ -1,6 +1,6 @@
 
 <file path=word/document.xml><?xml version="1.0" encoding="utf-8"?>
-<w:document xmlns:wpc="http://schemas.microsoft.com/office/word/2010/wordprocessingCanvas" xmlns:cx="http://schemas.microsoft.com/office/drawing/2014/chartex" xmlns:cx1="http://schemas.microsoft.com/office/drawing/2015/9/8/chartex" xmlns:cx2="http://schemas.microsoft.com/office/drawing/2015/10/21/chartex" xmlns:cx3="http://schemas.microsoft.com/office/drawing/2016/5/9/chartex" xmlns:cx4="http://schemas.microsoft.com/office/drawing/2016/5/10/chartex" xmlns:cx5="http://schemas.microsoft.com/office/drawing/2016/5/11/chartex" xmlns:cx6="http://schemas.microsoft.com/office/drawing/2016/5/12/chartex" xmlns:cx7="http://schemas.microsoft.com/office/drawing/2016/5/13/chartex" xmlns:cx8="http://schemas.microsoft.com/office/drawing/2016/5/14/chartex" xmlns:mc="http://schemas.openxmlformats.org/markup-compatibility/2006" xmlns:aink="http://schemas.microsoft.com/office/drawing/2016/ink" xmlns:am3d="http://schemas.microsoft.com/office/drawing/2017/model3d" xmlns:o="urn:schemas-microsoft-com:office:office" xmlns:r="http://schemas.openxmlformats.org/officeDocument/2006/relationships" xmlns:m="http://schemas.openxmlformats.org/officeDocument/2006/math" xmlns:v="urn:schemas-microsoft-com:vml" xmlns:wp14="http://schemas.microsoft.com/office/word/2010/wordprocessingDrawing" xmlns:wp="http://schemas.openxmlformats.org/drawingml/2006/wordprocessingDrawing" xmlns:w10="urn:schemas-microsoft-com:office:word" xmlns:w="http://schemas.openxmlformats.org/wordprocessingml/2006/main" xmlns:w14="http://schemas.microsoft.com/office/word/2010/wordml" xmlns:w15="http://schemas.microsoft.com/office/word/2012/wordml" xmlns:w16cid="http://schemas.microsoft.com/office/word/2016/wordml/cid" xmlns:w16se="http://schemas.microsoft.com/office/word/2015/wordml/symex" xmlns:wpg="http://schemas.microsoft.com/office/word/2010/wordprocessingGroup" xmlns:wpi="http://schemas.microsoft.com/office/word/2010/wordprocessingInk" xmlns:wne="http://schemas.microsoft.com/office/word/2006/wordml" xmlns:wps="http://schemas.microsoft.com/office/word/2010/wordprocessingShape" mc:Ignorable="w14 w15 w16se w16cid wp14">
+<w:document xmlns:wpc="http://schemas.microsoft.com/office/word/2010/wordprocessingCanvas" xmlns:cx="http://schemas.microsoft.com/office/drawing/2014/chartex" xmlns:cx1="http://schemas.microsoft.com/office/drawing/2015/9/8/chartex" xmlns:mc="http://schemas.openxmlformats.org/markup-compatibility/2006" xmlns:o="urn:schemas-microsoft-com:office:office" xmlns:r="http://schemas.openxmlformats.org/officeDocument/2006/relationships" xmlns:m="http://schemas.openxmlformats.org/officeDocument/2006/math" xmlns:v="urn:schemas-microsoft-com:vml" xmlns:wp14="http://schemas.microsoft.com/office/word/2010/wordprocessingDrawing" xmlns:wp="http://schemas.openxmlformats.org/drawingml/2006/wordprocessingDrawing" xmlns:w10="urn:schemas-microsoft-com:office:word" xmlns:w="http://schemas.openxmlformats.org/wordprocessingml/2006/main" xmlns:w14="http://schemas.microsoft.com/office/word/2010/wordml" xmlns:w15="http://schemas.microsoft.com/office/word/2012/wordml" xmlns:w16se="http://schemas.microsoft.com/office/word/2015/wordml/symex" xmlns:wpg="http://schemas.microsoft.com/office/word/2010/wordprocessingGroup" xmlns:wpi="http://schemas.microsoft.com/office/word/2010/wordprocessingInk" xmlns:wne="http://schemas.microsoft.com/office/word/2006/wordml" xmlns:wps="http://schemas.microsoft.com/office/word/2010/wordprocessingShape" mc:Ignorable="w14 w15 w16se wp14">
   <w:body>
     <w:p>
       <w:pPr>
@@ -53,7 +53,15 @@
           <w:sz w:val="20"/>
           <w:szCs w:val="20"/>
         </w:rPr>
-        <w:t>06/06/2018</w:t>
+        <w:t>06/04</w:t>
+      </w:r>
+      <w:r>
+        <w:rPr>
+          <w:rFonts w:cstheme="minorHAnsi"/>
+          <w:sz w:val="20"/>
+          <w:szCs w:val="20"/>
+        </w:rPr>
+        <w:t>/2018</w:t>
       </w:r>
     </w:p>
     <w:p>
@@ -102,17 +110,21 @@
         <w:spacing w:after="0" w:line="240" w:lineRule="auto"/>
         <w:rPr>
           <w:rFonts w:cstheme="minorHAnsi"/>
+          <w:b/>
           <w:i/>
           <w:sz w:val="20"/>
           <w:szCs w:val="20"/>
-        </w:rPr>
-      </w:pPr>
-      <w:r>
-        <w:rPr>
-          <w:rFonts w:cstheme="minorHAnsi"/>
+          <w:u w:val="single"/>
+        </w:rPr>
+      </w:pPr>
+      <w:r>
+        <w:rPr>
+          <w:rFonts w:cstheme="minorHAnsi"/>
+          <w:b/>
           <w:i/>
           <w:sz w:val="20"/>
           <w:szCs w:val="20"/>
+          <w:u w:val="single"/>
         </w:rPr>
         <w:t>Section 01: Introduction/Problem Description</w:t>
       </w:r>
@@ -145,51 +157,49 @@
           <w:sz w:val="20"/>
           <w:szCs w:val="20"/>
         </w:rPr>
-        <w:t xml:space="preserve">Breathing; It’s the most essential part of life.  As populations increase and more vehicles enter the roadways (especially in large, dense cities), a focus for maintaining air quality is critical.  Studies show the health repercussions for breathing in certain air pollutants is extremely high.  Particulate Matters (PM) of 2.5µm or less are said to be one of the deadliest forms because, if inhaled, can penetrate deep into the lungs and even enter the blood stream.  This can go on to cause DNA mutations, neural system damage, cancer, and unfortunately premature death.  Obviously, these health risks are enough to create a lot of concern in the general population of big, condensed cities.  The governments of these cities (we’ll be focusing on Beijing and London) are extremely interested in finding out if any data that is already captured can be analyzed </w:t>
-      </w:r>
-      <w:proofErr w:type="gramStart"/>
-      <w:r>
+        <w:t>Breathing; It’s the most essential part of life.  As populations increase and more vehicles enter the roadways (especially in large, dense cities), a focus for maintaining air quality is critical.  Studies show the health repercussions for breathing in certain air pollutants is extremely high.  Particulate Matters (PM) of 2.5µm or less are said to be one of the deadliest forms because, if inhaled, can penetrate deep into the lungs and even enter the blood stream.  This can go on to cause DNA mutations, neural system damage, cancer, and unfortunately premature death.  Obviously, these health risks are enough to create a lot of concern in the general population of big, condensed cities.  The governments of these cities (we’ll be focusing on Beijing and London) are extremely interested in finding out if any data that is already captured can be analyzed in order to identify patterns that would lead to air quality improvements.  Also, in the immediate future, these predictions could help identify certain locations in the city that will have high air pollutants, leading to governments sending out warnings that people should stay indoors.</w:t>
+      </w:r>
+    </w:p>
+    <w:p>
+      <w:pPr>
+        <w:spacing w:after="0" w:line="240" w:lineRule="auto"/>
         <w:rPr>
           <w:rFonts w:eastAsia="Times New Roman" w:cstheme="minorHAnsi"/>
           <w:color w:val="000000"/>
           <w:sz w:val="20"/>
           <w:szCs w:val="20"/>
         </w:rPr>
-        <w:t>in order to</w:t>
-      </w:r>
-      <w:proofErr w:type="gramEnd"/>
-      <w:r>
+      </w:pPr>
+    </w:p>
+    <w:p>
+      <w:pPr>
+        <w:spacing w:after="0" w:line="240" w:lineRule="auto"/>
+        <w:ind w:firstLine="720"/>
         <w:rPr>
           <w:rFonts w:eastAsia="Times New Roman" w:cstheme="minorHAnsi"/>
           <w:color w:val="000000"/>
           <w:sz w:val="20"/>
           <w:szCs w:val="20"/>
         </w:rPr>
-        <w:t xml:space="preserve"> identify patterns that would lead to air quality improvements.  Also, in the immediate future, these predictions could help identify certain locations in the city that will have high air pollutants, leading to governments sending out warnings that people should stay indoors.</w:t>
-      </w:r>
-    </w:p>
-    <w:p>
-      <w:pPr>
-        <w:spacing w:after="0" w:line="240" w:lineRule="auto"/>
+      </w:pPr>
+      <w:r>
         <w:rPr>
           <w:rFonts w:eastAsia="Times New Roman" w:cstheme="minorHAnsi"/>
           <w:color w:val="000000"/>
           <w:sz w:val="20"/>
           <w:szCs w:val="20"/>
         </w:rPr>
-      </w:pPr>
-    </w:p>
-    <w:p>
-      <w:pPr>
-        <w:spacing w:after="0" w:line="240" w:lineRule="auto"/>
-        <w:ind w:firstLine="720"/>
+        <w:t xml:space="preserve">The main pollutants that we focused on in our predictions were the ones that can cause the most damage to the human population. Those are PM2.5, PM10, and 03.  The challenge was to be able to predict the levels of these pollutants at every hour for 48 hours.  Beijing has 35 air quality station locations, and London has 13 locations that we were required to provide predictions for.  Doing the math, we had predictions for 48 stations, and each station would have 48 hours of predictions for each of the 3 pollutants (48*48 = 2,304 rows of data and </w:t>
+      </w:r>
+      <w:r>
         <w:rPr>
           <w:rFonts w:eastAsia="Times New Roman" w:cstheme="minorHAnsi"/>
           <w:color w:val="000000"/>
           <w:sz w:val="20"/>
           <w:szCs w:val="20"/>
         </w:rPr>
-      </w:pPr>
+        <w:t xml:space="preserve">3 columns for each pollutant). </w:t>
+      </w:r>
       <w:r>
         <w:rPr>
           <w:rFonts w:eastAsia="Times New Roman" w:cstheme="minorHAnsi"/>
@@ -197,17 +207,20 @@
           <w:sz w:val="20"/>
           <w:szCs w:val="20"/>
         </w:rPr>
-        <w:t xml:space="preserve">The main pollutants that we focused on in our predictions were the ones that can cause the most damage to the human population. Those are PM2.5, PM10, and 03.  The challenge was to be able to predict the levels of these pollutants at every hour for 48 hours.  Beijing has 35 air quality station locations, and London has 13 locations that we were required to provide predictions for.  Doing the math, we had predictions for 48 stations, and each station would have 48 hours of predictions for each of the 3 pollutants (48*48 = 2,304 rows of data and </w:t>
-      </w:r>
-      <w:r>
+        <w:br/>
+      </w:r>
+    </w:p>
+    <w:p>
+      <w:pPr>
+        <w:spacing w:after="0" w:line="240" w:lineRule="auto"/>
+        <w:ind w:firstLine="720"/>
         <w:rPr>
           <w:rFonts w:eastAsia="Times New Roman" w:cstheme="minorHAnsi"/>
           <w:color w:val="000000"/>
           <w:sz w:val="20"/>
           <w:szCs w:val="20"/>
         </w:rPr>
-        <w:t xml:space="preserve">3 columns for each pollutant). </w:t>
-      </w:r>
+      </w:pPr>
       <w:r>
         <w:rPr>
           <w:rFonts w:eastAsia="Times New Roman" w:cstheme="minorHAnsi"/>
@@ -215,20 +228,19 @@
           <w:sz w:val="20"/>
           <w:szCs w:val="20"/>
         </w:rPr>
-        <w:br/>
-      </w:r>
-    </w:p>
-    <w:p>
-      <w:pPr>
-        <w:spacing w:after="0" w:line="240" w:lineRule="auto"/>
-        <w:ind w:firstLine="720"/>
+        <w:t xml:space="preserve">The major downside of this project was not being able to see the results right away.  Yes, we could break up the data into a training set and testing set (which we did), and see how our predictions compared to actuals, but the results weren’t as understandable.  This is because the KDD Cup created a complex calculation they used to evaluate our submissions (The Symmetric mean absolute percentage error – “SMAPE”).   For example, even if our R-squared result was awful when testing against our regression training model, it might surprisingly perform relatively well when submitted for evaluation.  That was what caused some confusion around this project; </w:t>
+      </w:r>
+      <w:proofErr w:type="gramStart"/>
+      <w:r>
         <w:rPr>
           <w:rFonts w:eastAsia="Times New Roman" w:cstheme="minorHAnsi"/>
           <w:color w:val="000000"/>
           <w:sz w:val="20"/>
           <w:szCs w:val="20"/>
         </w:rPr>
-      </w:pPr>
+        <w:t>We</w:t>
+      </w:r>
+      <w:proofErr w:type="gramEnd"/>
       <w:r>
         <w:rPr>
           <w:rFonts w:eastAsia="Times New Roman" w:cstheme="minorHAnsi"/>
@@ -236,52 +248,58 @@
           <w:sz w:val="20"/>
           <w:szCs w:val="20"/>
         </w:rPr>
-        <w:t xml:space="preserve">The major downside of this project was not being able to see the results right away.  Yes, we could break up the data into a training set and testing set (which we did), and see how our predictions compared to actuals, but the results weren’t as understandable.  This is because the KDD Cup created a complex calculation they used to evaluate our submissions (The Symmetric mean absolute percentage error – “SMAPE”).   For example, even if our R-squared result was awful when testing against our regression training model, it might surprisingly perform relatively well when submitted for evaluation.  That was what caused some confusion around this project; We had to wait 3 days after each submission, and then we </w:t>
-      </w:r>
-      <w:proofErr w:type="gramStart"/>
-      <w:r>
+        <w:t xml:space="preserve"> had to wait 3 days after each submission, and then we were able to see how our predictions of these 3 values matched the actual air quality data using the SMAPE evaluation.  We had to make sure we documented what we did for each submission, so that we could understand how our different models and model parameters behaved.  There was also the fact that some things are unpredictable; one day the air quality could be due to something that we don’t collect data on, and our model performs poorly.  The next day, the same model could perform extremely well because that unknown factor is no longer present.  In this way, sometimes it was difficult to understand why we received a poor score (or stellar score!). </w:t>
+      </w:r>
+    </w:p>
+    <w:p>
+      <w:pPr>
+        <w:spacing w:after="0" w:line="240" w:lineRule="auto"/>
+        <w:ind w:firstLine="720"/>
         <w:rPr>
           <w:rFonts w:eastAsia="Times New Roman" w:cstheme="minorHAnsi"/>
           <w:color w:val="000000"/>
           <w:sz w:val="20"/>
           <w:szCs w:val="20"/>
         </w:rPr>
-        <w:t>were able to</w:t>
-      </w:r>
-      <w:proofErr w:type="gramEnd"/>
-      <w:r>
+      </w:pPr>
+    </w:p>
+    <w:p>
+      <w:pPr>
+        <w:spacing w:after="0" w:line="240" w:lineRule="auto"/>
+        <w:ind w:firstLine="720"/>
         <w:rPr>
           <w:rFonts w:eastAsia="Times New Roman" w:cstheme="minorHAnsi"/>
           <w:color w:val="000000"/>
           <w:sz w:val="20"/>
           <w:szCs w:val="20"/>
         </w:rPr>
-        <w:t xml:space="preserve"> see how our predictions of these 3 values matched the actual air quality data using the SMAPE evaluation.  We had to make sure we documented what we did for each submission, so that we could understand how our different models and model parameters behaved.  There was also the fact that some things are unpredictable; one day the air quality could be due to something that we don’t collect data on, and our model performs poorly.  The next day, the same model could perform extremely well because that unknown factor is no longer present.  In this way, sometimes it was difficult to understand why we received a poor score (or stellar score!). </w:t>
-      </w:r>
-    </w:p>
-    <w:p>
-      <w:pPr>
-        <w:spacing w:after="0" w:line="240" w:lineRule="auto"/>
-        <w:ind w:firstLine="720"/>
+      </w:pPr>
+      <w:r>
         <w:rPr>
           <w:rFonts w:eastAsia="Times New Roman" w:cstheme="minorHAnsi"/>
           <w:color w:val="000000"/>
           <w:sz w:val="20"/>
           <w:szCs w:val="20"/>
         </w:rPr>
-      </w:pPr>
-    </w:p>
-    <w:p>
-      <w:pPr>
-        <w:spacing w:after="0" w:line="240" w:lineRule="auto"/>
-        <w:ind w:firstLine="720"/>
+        <w:t xml:space="preserve">The data that we did have available to us was the hourly 2017 historical data for each of the air quality stations in which we had to predict.  </w:t>
+      </w:r>
+      <w:r>
+        <w:rPr>
+          <w:rFonts w:eastAsia="Times New Roman" w:cstheme="minorHAnsi"/>
+          <w:sz w:val="20"/>
+          <w:szCs w:val="20"/>
+        </w:rPr>
+        <w:t xml:space="preserve">Along with this, we had up to the hour API data that we could bring in at any time which we were able to take advantage of. Before our submissions, we could bring in the latest which at least helped in our ARIMA time-series model.  </w:t>
+      </w:r>
+      <w:r>
         <w:rPr>
           <w:rFonts w:eastAsia="Times New Roman" w:cstheme="minorHAnsi"/>
           <w:color w:val="000000"/>
           <w:sz w:val="20"/>
           <w:szCs w:val="20"/>
         </w:rPr>
-      </w:pPr>
+        <w:t xml:space="preserve">We also were able to extrapolate more features with the features that were given to us.  For example, with the date/time column, we could obtain the hour, the month, whether it was a weekday or not, holiday, etc. (We’ll expand on this feature engineering topic later in this paper).  Along with air quality station data, for each city location (Beijing and London), we had weather station data which was collected in a grid fashion (imagine a square grid placed over the city).  These stations collected data on weather (ex. Rain, Partly cloudy, sun, etc.), temperature, pressure, humidity, wind direction, and wind speed. We ended up using historical weather data and future forecast data in our linear regression model during the last couple of days in the competition. For our other models and rest of the days, we ended up using only historical weather data. This could </w:t>
+      </w:r>
       <w:r>
         <w:rPr>
           <w:rFonts w:eastAsia="Times New Roman" w:cstheme="minorHAnsi"/>
@@ -289,15 +307,8 @@
           <w:sz w:val="20"/>
           <w:szCs w:val="20"/>
         </w:rPr>
-        <w:t xml:space="preserve">The data that we did have available to us was the hourly 2017 historical data for each of the air quality stations in which we had to predict.  </w:t>
-      </w:r>
-      <w:r>
-        <w:rPr>
-          <w:rFonts w:eastAsia="Times New Roman" w:cstheme="minorHAnsi"/>
-          <w:sz w:val="20"/>
-          <w:szCs w:val="20"/>
-        </w:rPr>
-        <w:t xml:space="preserve">Along with this, we had up to the hour API data that we could bring in at any time which we were able to take advantage of. Before our submissions, we could bring in the latest which at least helped in our ARIMA time-series model.  </w:t>
+        <w:lastRenderedPageBreak/>
+        <w:t>have been helpful in improving our model, but we didn’t find the time or have the necessary knowledge to add it into our models until late in the competition. We will talk more about how we utilized this weather data later in this paper.  Other than what was provided on the KDD cup website, we did not use outside resources as it was against the rules of the competition</w:t>
       </w:r>
       <w:r>
         <w:rPr>
@@ -306,28 +317,32 @@
           <w:sz w:val="20"/>
           <w:szCs w:val="20"/>
         </w:rPr>
-        <w:t xml:space="preserve">We also </w:t>
-      </w:r>
-      <w:proofErr w:type="gramStart"/>
-      <w:r>
+        <w:t>.</w:t>
+      </w:r>
+    </w:p>
+    <w:p>
+      <w:pPr>
+        <w:spacing w:after="0" w:line="240" w:lineRule="auto"/>
+        <w:ind w:firstLine="720"/>
         <w:rPr>
           <w:rFonts w:eastAsia="Times New Roman" w:cstheme="minorHAnsi"/>
           <w:color w:val="000000"/>
           <w:sz w:val="20"/>
           <w:szCs w:val="20"/>
         </w:rPr>
-        <w:t>were able to</w:t>
-      </w:r>
-      <w:proofErr w:type="gramEnd"/>
-      <w:r>
+      </w:pPr>
+    </w:p>
+    <w:p>
+      <w:pPr>
+        <w:spacing w:after="0" w:line="240" w:lineRule="auto"/>
+        <w:ind w:firstLine="720"/>
         <w:rPr>
           <w:rFonts w:eastAsia="Times New Roman" w:cstheme="minorHAnsi"/>
           <w:color w:val="000000"/>
           <w:sz w:val="20"/>
           <w:szCs w:val="20"/>
         </w:rPr>
-        <w:t xml:space="preserve"> extrapolate more features with the features that were given to us.  For example, with the date/time column, we could obtain the hour, the month, whether it was a weekday or not, holiday, etc. (We’ll expand on this feature engineering topic later in this paper).  Along with air quality station data, for each city location (Beijing and London), we had weather station data which was collected in a grid fashion (imagine a square grid placed over the city).  These stations collected data on weather (ex. Rain, Partly cloudy, sun, etc.), temperature, pressure, humidity, wind direction, and wind speed. We ended up using historical weather data and future forecast data in our linear regression model during the last couple of days in the competition. For our other models and rest of the days, we ended up using only historical weather data. This could </w:t>
-      </w:r>
+      </w:pPr>
       <w:r>
         <w:rPr>
           <w:rFonts w:eastAsia="Times New Roman" w:cstheme="minorHAnsi"/>
@@ -335,123 +350,73 @@
           <w:sz w:val="20"/>
           <w:szCs w:val="20"/>
         </w:rPr>
-        <w:lastRenderedPageBreak/>
-        <w:t>have been helpful in improving our model, but we didn’t find the time or have the necessary knowledge to add it into our models until late in the competition. We will talk more about how we utilized this weather data later in this paper.  Other than what was provided on the KDD cup website, we did not use outside resources as it was against the rules of the competition</w:t>
-      </w:r>
-      <w:r>
-        <w:rPr>
-          <w:rFonts w:eastAsia="Times New Roman" w:cstheme="minorHAnsi"/>
-          <w:color w:val="000000"/>
-          <w:sz w:val="20"/>
-          <w:szCs w:val="20"/>
-        </w:rPr>
-        <w:t>.</w:t>
-      </w:r>
-    </w:p>
-    <w:p>
-      <w:pPr>
-        <w:spacing w:after="0" w:line="240" w:lineRule="auto"/>
-        <w:ind w:firstLine="720"/>
-        <w:rPr>
-          <w:rFonts w:eastAsia="Times New Roman" w:cstheme="minorHAnsi"/>
-          <w:color w:val="000000"/>
-          <w:sz w:val="20"/>
-          <w:szCs w:val="20"/>
-        </w:rPr>
-      </w:pPr>
-    </w:p>
-    <w:p>
-      <w:pPr>
-        <w:spacing w:after="0" w:line="240" w:lineRule="auto"/>
-        <w:ind w:firstLine="720"/>
-        <w:rPr>
-          <w:rFonts w:eastAsia="Times New Roman" w:cstheme="minorHAnsi"/>
-          <w:color w:val="000000"/>
-          <w:sz w:val="20"/>
-          <w:szCs w:val="20"/>
-        </w:rPr>
-      </w:pPr>
-      <w:r>
-        <w:rPr>
-          <w:rFonts w:eastAsia="Times New Roman" w:cstheme="minorHAnsi"/>
-          <w:color w:val="000000"/>
-          <w:sz w:val="20"/>
-          <w:szCs w:val="20"/>
-        </w:rPr>
-        <w:t xml:space="preserve">As far as submitting each of our models, it would have been helpful to set up something that automatically collected the API data, ran our model, and submitted on a daily-basis.  Since we are amateurs in this field and did not get help in setting something up like this, we had to make sure that we were available to submit before UTC midnight (5pm Pacific time) which sometimes proved to be difficult.  That being said, let’s get into the details of our project and what we </w:t>
-      </w:r>
-      <w:proofErr w:type="gramStart"/>
-      <w:r>
-        <w:rPr>
-          <w:rFonts w:eastAsia="Times New Roman" w:cstheme="minorHAnsi"/>
-          <w:color w:val="000000"/>
-          <w:sz w:val="20"/>
-          <w:szCs w:val="20"/>
-        </w:rPr>
-        <w:t>were able to</w:t>
-      </w:r>
-      <w:proofErr w:type="gramEnd"/>
-      <w:r>
-        <w:rPr>
-          <w:rFonts w:eastAsia="Times New Roman" w:cstheme="minorHAnsi"/>
-          <w:color w:val="000000"/>
-          <w:sz w:val="20"/>
-          <w:szCs w:val="20"/>
-        </w:rPr>
-        <w:t xml:space="preserve"> accomplish.  In this paper we will discuss how we analyzed our data and how we created features with the data that was given to us.  Furthermore, we will describe how we selected the models we used, and how we changed different model parameters to improve and obtain the best results. </w:t>
-      </w:r>
-    </w:p>
-    <w:p>
-      <w:pPr>
-        <w:spacing w:after="0" w:line="240" w:lineRule="auto"/>
-        <w:rPr>
-          <w:rFonts w:cstheme="minorHAnsi"/>
-          <w:sz w:val="20"/>
-          <w:szCs w:val="20"/>
-        </w:rPr>
-      </w:pPr>
-    </w:p>
-    <w:p>
-      <w:pPr>
-        <w:spacing w:after="0" w:line="240" w:lineRule="auto"/>
-        <w:rPr>
-          <w:rFonts w:cstheme="minorHAnsi"/>
+        <w:t xml:space="preserve">As far as submitting each of our models, it would have been helpful to set up something that automatically collected the API data, ran our model, and submitted on a daily-basis.  Since we are amateurs in this field and did not get help in setting something up like this, we had to make sure that we were available to submit before UTC midnight (5pm Pacific time) which sometimes proved to be difficult.  That being said, let’s get into the details of our project and what we were able to accomplish.  In this paper we will discuss how we analyzed our data and how we created features with the data that was given to us.  Furthermore, we will describe how we selected the models we used, and how we changed different model parameters to improve and obtain the best results. </w:t>
+      </w:r>
+    </w:p>
+    <w:p>
+      <w:pPr>
+        <w:spacing w:after="0" w:line="240" w:lineRule="auto"/>
+        <w:rPr>
+          <w:rFonts w:cstheme="minorHAnsi"/>
+          <w:sz w:val="20"/>
+          <w:szCs w:val="20"/>
+        </w:rPr>
+      </w:pPr>
+    </w:p>
+    <w:p>
+      <w:pPr>
+        <w:spacing w:after="0" w:line="240" w:lineRule="auto"/>
+        <w:rPr>
+          <w:rFonts w:cstheme="minorHAnsi"/>
+          <w:b/>
           <w:i/>
           <w:sz w:val="20"/>
           <w:szCs w:val="20"/>
-        </w:rPr>
-      </w:pPr>
-      <w:r>
-        <w:rPr>
-          <w:rFonts w:cstheme="minorHAnsi"/>
+          <w:u w:val="single"/>
+        </w:rPr>
+      </w:pPr>
+      <w:r>
+        <w:rPr>
+          <w:rFonts w:cstheme="minorHAnsi"/>
+          <w:b/>
           <w:i/>
           <w:sz w:val="20"/>
           <w:szCs w:val="20"/>
+          <w:u w:val="single"/>
         </w:rPr>
         <w:t>Section 02: Data Description</w:t>
       </w:r>
-    </w:p>
-    <w:p>
-      <w:pPr>
-        <w:spacing w:after="0" w:line="240" w:lineRule="auto"/>
-        <w:rPr>
-          <w:rFonts w:cstheme="minorHAnsi"/>
-          <w:sz w:val="20"/>
-          <w:szCs w:val="20"/>
-        </w:rPr>
-      </w:pPr>
-      <w:r>
-        <w:rPr>
-          <w:rFonts w:cstheme="minorHAnsi"/>
+      <w:r>
+        <w:rPr>
+          <w:rFonts w:cstheme="minorHAnsi"/>
+          <w:b/>
+          <w:i/>
+          <w:sz w:val="20"/>
+          <w:szCs w:val="20"/>
+          <w:u w:val="single"/>
+        </w:rPr>
+        <w:t xml:space="preserve">/preparation: </w:t>
+      </w:r>
+    </w:p>
+    <w:p>
+      <w:pPr>
+        <w:spacing w:after="0" w:line="240" w:lineRule="auto"/>
+        <w:jc w:val="center"/>
+        <w:rPr>
+          <w:rFonts w:cstheme="minorHAnsi"/>
+          <w:sz w:val="20"/>
+          <w:szCs w:val="20"/>
+        </w:rPr>
+      </w:pPr>
+      <w:r>
+        <w:rPr>
           <w:noProof/>
-          <w:sz w:val="20"/>
-          <w:szCs w:val="20"/>
         </w:rPr>
         <w:drawing>
-          <wp:inline distT="0" distB="0" distL="0" distR="0" wp14:anchorId="182BCD6C">
-            <wp:extent cx="4158771" cy="2257425"/>
+          <wp:inline distT="0" distB="0" distL="0" distR="0" wp14:anchorId="04095AD7" wp14:editId="6067B48C">
+            <wp:extent cx="4292363" cy="2076450"/>
             <wp:effectExtent l="0" t="0" r="0" b="0"/>
-            <wp:docPr id="3" name="Picture 3"/>
+            <wp:docPr id="5" name="Picture 5"/>
             <wp:cNvGraphicFramePr>
               <a:graphicFrameLocks xmlns:a="http://schemas.openxmlformats.org/drawingml/2006/main" noChangeAspect="1"/>
             </wp:cNvGraphicFramePr>
@@ -459,33 +424,23 @@
               <a:graphicData uri="http://schemas.openxmlformats.org/drawingml/2006/picture">
                 <pic:pic xmlns:pic="http://schemas.openxmlformats.org/drawingml/2006/picture">
                   <pic:nvPicPr>
-                    <pic:cNvPr id="0" name="Picture 2"/>
-                    <pic:cNvPicPr>
-                      <a:picLocks noChangeAspect="1" noChangeArrowheads="1"/>
-                    </pic:cNvPicPr>
+                    <pic:cNvPr id="1" name=""/>
+                    <pic:cNvPicPr/>
                   </pic:nvPicPr>
                   <pic:blipFill>
-                    <a:blip r:embed="rId5" cstate="print">
-                      <a:extLst>
-                        <a:ext uri="{28A0092B-C50C-407E-A947-70E740481C1C}">
-                          <a14:useLocalDpi xmlns:a14="http://schemas.microsoft.com/office/drawing/2010/main" val="0"/>
-                        </a:ext>
-                      </a:extLst>
-                    </a:blip>
-                    <a:srcRect/>
+                    <a:blip r:embed="rId5"/>
                     <a:stretch>
                       <a:fillRect/>
                     </a:stretch>
                   </pic:blipFill>
-                  <pic:spPr bwMode="auto">
+                  <pic:spPr>
                     <a:xfrm>
                       <a:off x="0" y="0"/>
-                      <a:ext cx="4179015" cy="2268414"/>
+                      <a:ext cx="4298479" cy="2079408"/>
                     </a:xfrm>
                     <a:prstGeom prst="rect">
                       <a:avLst/>
                     </a:prstGeom>
-                    <a:noFill/>
                   </pic:spPr>
                 </pic:pic>
               </a:graphicData>
@@ -498,28 +453,449 @@
       <w:pPr>
         <w:spacing w:after="0" w:line="240" w:lineRule="auto"/>
         <w:rPr>
-          <w:rFonts w:cstheme="minorHAnsi"/>
-          <w:sz w:val="20"/>
-          <w:szCs w:val="20"/>
-        </w:rPr>
-      </w:pPr>
-    </w:p>
-    <w:p>
-      <w:pPr>
-        <w:spacing w:after="0" w:line="240" w:lineRule="auto"/>
-        <w:rPr>
-          <w:rFonts w:cstheme="minorHAnsi"/>
+          <w:rFonts w:eastAsia="Times New Roman" w:cstheme="minorHAnsi"/>
+          <w:color w:val="000000"/>
+          <w:sz w:val="20"/>
+          <w:szCs w:val="20"/>
+          <w:u w:val="single"/>
+        </w:rPr>
+      </w:pPr>
+      <w:r>
+        <w:rPr>
+          <w:rFonts w:eastAsia="Times New Roman" w:cstheme="minorHAnsi"/>
+          <w:color w:val="000000"/>
+          <w:sz w:val="20"/>
+          <w:szCs w:val="20"/>
+          <w:u w:val="single"/>
+        </w:rPr>
+        <w:t xml:space="preserve">Outlier elimination and missing value imputation: </w:t>
+      </w:r>
+    </w:p>
+    <w:p>
+      <w:pPr>
+        <w:spacing w:after="0" w:line="240" w:lineRule="auto"/>
+        <w:rPr>
+          <w:rFonts w:eastAsia="Times New Roman" w:cstheme="minorHAnsi"/>
+          <w:color w:val="000000"/>
+          <w:sz w:val="20"/>
+          <w:szCs w:val="20"/>
+          <w:u w:val="single"/>
+        </w:rPr>
+      </w:pPr>
+    </w:p>
+    <w:p>
+      <w:pPr>
+        <w:spacing w:after="0" w:line="240" w:lineRule="auto"/>
+        <w:ind w:firstLine="720"/>
+        <w:rPr>
+          <w:rFonts w:cstheme="minorHAnsi"/>
+          <w:sz w:val="20"/>
+          <w:szCs w:val="20"/>
+        </w:rPr>
+      </w:pPr>
+      <w:r>
+        <w:rPr>
+          <w:rFonts w:cstheme="minorHAnsi"/>
+          <w:sz w:val="20"/>
+          <w:szCs w:val="20"/>
+        </w:rPr>
+        <w:t xml:space="preserve">Post the initial data prep stage (read: merging air quality &amp; weather data and combining historical and API datasets), PM2.5, PM10, O3, humidity and </w:t>
+      </w:r>
+      <w:proofErr w:type="spellStart"/>
+      <w:r>
+        <w:rPr>
+          <w:rFonts w:cstheme="minorHAnsi"/>
+          <w:sz w:val="20"/>
+          <w:szCs w:val="20"/>
+        </w:rPr>
+        <w:t>wind_speed</w:t>
+      </w:r>
+      <w:proofErr w:type="spellEnd"/>
+      <w:r>
+        <w:rPr>
+          <w:rFonts w:cstheme="minorHAnsi"/>
+          <w:sz w:val="20"/>
+          <w:szCs w:val="20"/>
+        </w:rPr>
+        <w:t xml:space="preserve"> variables had quite a few outliers. For </w:t>
+      </w:r>
+      <w:proofErr w:type="spellStart"/>
+      <w:r>
+        <w:rPr>
+          <w:rFonts w:cstheme="minorHAnsi"/>
+          <w:sz w:val="20"/>
+          <w:szCs w:val="20"/>
+        </w:rPr>
+        <w:t>eg</w:t>
+      </w:r>
+      <w:proofErr w:type="spellEnd"/>
+      <w:r>
+        <w:rPr>
+          <w:rFonts w:cstheme="minorHAnsi"/>
+          <w:sz w:val="20"/>
+          <w:szCs w:val="20"/>
+        </w:rPr>
+        <w:t xml:space="preserve">. PM10 variable for the Beijing dataset had the max value as 3000 which pulled the mean of the variable to 93.78 when it should have been 80.79 (without outliers). The outliers were replaced by NA which then were imputed by the mean of the variable. </w:t>
+      </w:r>
+    </w:p>
+    <w:p>
+      <w:pPr>
+        <w:spacing w:after="0" w:line="240" w:lineRule="auto"/>
+        <w:ind w:firstLine="720"/>
+        <w:rPr>
+          <w:rFonts w:cstheme="minorHAnsi"/>
+          <w:sz w:val="20"/>
+          <w:szCs w:val="20"/>
+        </w:rPr>
+      </w:pPr>
+      <w:r>
+        <w:rPr>
+          <w:rFonts w:cstheme="minorHAnsi"/>
+          <w:sz w:val="20"/>
+          <w:szCs w:val="20"/>
+        </w:rPr>
+        <w:t xml:space="preserve">Dealing with missing values was a critical part of the data prep as there were a large number of missing values and hence high impact on training the model. </w:t>
+      </w:r>
+      <w:proofErr w:type="spellStart"/>
+      <w:r>
+        <w:rPr>
+          <w:rFonts w:cstheme="minorHAnsi"/>
+          <w:sz w:val="20"/>
+          <w:szCs w:val="20"/>
+        </w:rPr>
+        <w:t>Eg</w:t>
+      </w:r>
+      <w:proofErr w:type="spellEnd"/>
+      <w:r>
+        <w:rPr>
+          <w:rFonts w:cstheme="minorHAnsi"/>
+          <w:sz w:val="20"/>
+          <w:szCs w:val="20"/>
+        </w:rPr>
+        <w:t>: Beijing had 105,684 missing values for PM10 variable before outlier elimination. After outlier elimination, there were 116</w:t>
+      </w:r>
+      <w:r>
+        <w:rPr>
+          <w:rFonts w:cstheme="minorHAnsi"/>
+          <w:sz w:val="20"/>
+          <w:szCs w:val="20"/>
+        </w:rPr>
+        <w:t>,</w:t>
+      </w:r>
+      <w:r>
+        <w:rPr>
+          <w:rFonts w:cstheme="minorHAnsi"/>
+          <w:sz w:val="20"/>
+          <w:szCs w:val="20"/>
+        </w:rPr>
+        <w:t>850 missing value observations.</w:t>
+      </w:r>
+    </w:p>
+    <w:p>
+      <w:pPr>
+        <w:pStyle w:val="ListParagraph"/>
+        <w:numPr>
+          <w:ilvl w:val="0"/>
+          <w:numId w:val="8"/>
+        </w:numPr>
+        <w:spacing w:after="0" w:line="240" w:lineRule="auto"/>
+        <w:ind w:left="720"/>
+        <w:rPr>
+          <w:rFonts w:cstheme="minorHAnsi"/>
+          <w:sz w:val="20"/>
+          <w:szCs w:val="20"/>
+        </w:rPr>
+      </w:pPr>
+      <w:r>
+        <w:rPr>
+          <w:rFonts w:cstheme="minorHAnsi"/>
+          <w:sz w:val="20"/>
+          <w:szCs w:val="20"/>
+        </w:rPr>
+        <w:t>At the initial stages of submission, we tried to eliminate all rows with missing values (complete cases function in R) but that was giving poor model performance and wasn’t an option for the ARIMA model.</w:t>
+      </w:r>
+    </w:p>
+    <w:p>
+      <w:pPr>
+        <w:pStyle w:val="ListParagraph"/>
+        <w:numPr>
+          <w:ilvl w:val="0"/>
+          <w:numId w:val="8"/>
+        </w:numPr>
+        <w:spacing w:after="0" w:line="240" w:lineRule="auto"/>
+        <w:ind w:left="720"/>
+        <w:rPr>
+          <w:rFonts w:cstheme="minorHAnsi"/>
+          <w:sz w:val="20"/>
+          <w:szCs w:val="20"/>
+        </w:rPr>
+      </w:pPr>
+      <w:r>
+        <w:rPr>
+          <w:rFonts w:cstheme="minorHAnsi"/>
+          <w:sz w:val="20"/>
+          <w:szCs w:val="20"/>
+        </w:rPr>
+        <w:t xml:space="preserve">We approached missing value imputation with mean in a hierarchical approach. </w:t>
+      </w:r>
+    </w:p>
+    <w:p>
+      <w:pPr>
+        <w:pStyle w:val="ListParagraph"/>
+        <w:numPr>
+          <w:ilvl w:val="1"/>
+          <w:numId w:val="8"/>
+        </w:numPr>
+        <w:spacing w:after="0" w:line="240" w:lineRule="auto"/>
+        <w:ind w:left="1440"/>
+        <w:rPr>
+          <w:rFonts w:cstheme="minorHAnsi"/>
+          <w:sz w:val="20"/>
+          <w:szCs w:val="20"/>
+        </w:rPr>
+      </w:pPr>
+      <w:r>
+        <w:rPr>
+          <w:rFonts w:cstheme="minorHAnsi"/>
+          <w:sz w:val="20"/>
+          <w:szCs w:val="20"/>
+        </w:rPr>
+        <w:t>Replace outliers with NA</w:t>
+      </w:r>
+    </w:p>
+    <w:p>
+      <w:pPr>
+        <w:pStyle w:val="ListParagraph"/>
+        <w:numPr>
+          <w:ilvl w:val="1"/>
+          <w:numId w:val="8"/>
+        </w:numPr>
+        <w:spacing w:after="0" w:line="240" w:lineRule="auto"/>
+        <w:ind w:left="1440"/>
+        <w:rPr>
+          <w:rFonts w:cstheme="minorHAnsi"/>
+          <w:sz w:val="20"/>
+          <w:szCs w:val="20"/>
+        </w:rPr>
+      </w:pPr>
+      <w:r>
+        <w:rPr>
+          <w:rFonts w:cstheme="minorHAnsi"/>
+          <w:sz w:val="20"/>
+          <w:szCs w:val="20"/>
+        </w:rPr>
+        <w:t xml:space="preserve">Find the mean of each of the variables that contain missing values (pressure, humidity, </w:t>
+      </w:r>
+      <w:proofErr w:type="spellStart"/>
+      <w:r>
+        <w:rPr>
+          <w:rFonts w:cstheme="minorHAnsi"/>
+          <w:sz w:val="20"/>
+          <w:szCs w:val="20"/>
+        </w:rPr>
+        <w:t>wind_speed</w:t>
+      </w:r>
+      <w:proofErr w:type="spellEnd"/>
+      <w:r>
+        <w:rPr>
+          <w:rFonts w:cstheme="minorHAnsi"/>
+          <w:sz w:val="20"/>
+          <w:szCs w:val="20"/>
+        </w:rPr>
+        <w:t>, PM2.5, PM10 and O3) for the combination group [</w:t>
+      </w:r>
+      <w:proofErr w:type="spellStart"/>
+      <w:r>
+        <w:rPr>
+          <w:rFonts w:cstheme="minorHAnsi"/>
+          <w:sz w:val="20"/>
+          <w:szCs w:val="20"/>
+        </w:rPr>
+        <w:t>stationID</w:t>
+      </w:r>
+      <w:proofErr w:type="spellEnd"/>
+      <w:r>
+        <w:rPr>
+          <w:rFonts w:cstheme="minorHAnsi"/>
+          <w:sz w:val="20"/>
+          <w:szCs w:val="20"/>
+        </w:rPr>
+        <w:t>, hour, month, weekend, holiday] (newly created variables explained in feature engineering section). The combination was chosen based on experimentation with various combinations and an assumption that these factors would affect the dependent variables the most.</w:t>
+      </w:r>
+    </w:p>
+    <w:p>
+      <w:pPr>
+        <w:pStyle w:val="ListParagraph"/>
+        <w:numPr>
+          <w:ilvl w:val="1"/>
+          <w:numId w:val="8"/>
+        </w:numPr>
+        <w:spacing w:after="0" w:line="240" w:lineRule="auto"/>
+        <w:ind w:left="1440"/>
+        <w:rPr>
+          <w:rFonts w:cstheme="minorHAnsi"/>
+          <w:sz w:val="20"/>
+          <w:szCs w:val="20"/>
+        </w:rPr>
+      </w:pPr>
+      <w:r>
+        <w:rPr>
+          <w:rFonts w:cstheme="minorHAnsi"/>
+          <w:sz w:val="20"/>
+          <w:szCs w:val="20"/>
+        </w:rPr>
+        <w:t>Impute this mean value for the missing values with the same combination group. As the missing value imputation was done at a group level, there were a few missing values still present in each of the variables</w:t>
+      </w:r>
+    </w:p>
+    <w:p>
+      <w:pPr>
+        <w:pStyle w:val="ListParagraph"/>
+        <w:numPr>
+          <w:ilvl w:val="1"/>
+          <w:numId w:val="8"/>
+        </w:numPr>
+        <w:spacing w:after="0" w:line="240" w:lineRule="auto"/>
+        <w:ind w:left="1440"/>
+        <w:rPr>
+          <w:rFonts w:cstheme="minorHAnsi"/>
+          <w:sz w:val="20"/>
+          <w:szCs w:val="20"/>
+        </w:rPr>
+      </w:pPr>
+      <w:r>
+        <w:rPr>
+          <w:rFonts w:cstheme="minorHAnsi"/>
+          <w:sz w:val="20"/>
+          <w:szCs w:val="20"/>
+        </w:rPr>
+        <w:lastRenderedPageBreak/>
+        <w:t xml:space="preserve">In the second iteration, find the mean of each of the variables that still contain missing values (pressure, humidity, </w:t>
+      </w:r>
+      <w:proofErr w:type="spellStart"/>
+      <w:r>
+        <w:rPr>
+          <w:rFonts w:cstheme="minorHAnsi"/>
+          <w:sz w:val="20"/>
+          <w:szCs w:val="20"/>
+        </w:rPr>
+        <w:t>wind_speed</w:t>
+      </w:r>
+      <w:proofErr w:type="spellEnd"/>
+      <w:r>
+        <w:rPr>
+          <w:rFonts w:cstheme="minorHAnsi"/>
+          <w:sz w:val="20"/>
+          <w:szCs w:val="20"/>
+        </w:rPr>
+        <w:t>, PM2.5, PM10 and O3) for the combination group [</w:t>
+      </w:r>
+      <w:proofErr w:type="spellStart"/>
+      <w:r>
+        <w:rPr>
+          <w:rFonts w:cstheme="minorHAnsi"/>
+          <w:sz w:val="20"/>
+          <w:szCs w:val="20"/>
+        </w:rPr>
+        <w:t>stationID</w:t>
+      </w:r>
+      <w:proofErr w:type="spellEnd"/>
+      <w:r>
+        <w:rPr>
+          <w:rFonts w:cstheme="minorHAnsi"/>
+          <w:sz w:val="20"/>
+          <w:szCs w:val="20"/>
+        </w:rPr>
+        <w:t xml:space="preserve">, hour, weekend, holiday] </w:t>
+      </w:r>
+    </w:p>
+    <w:p>
+      <w:pPr>
+        <w:pStyle w:val="ListParagraph"/>
+        <w:numPr>
+          <w:ilvl w:val="1"/>
+          <w:numId w:val="8"/>
+        </w:numPr>
+        <w:spacing w:after="0" w:line="240" w:lineRule="auto"/>
+        <w:ind w:left="1440"/>
+        <w:rPr>
+          <w:rFonts w:cstheme="minorHAnsi"/>
+          <w:sz w:val="20"/>
+          <w:szCs w:val="20"/>
+        </w:rPr>
+      </w:pPr>
+      <w:r>
+        <w:rPr>
+          <w:rFonts w:cstheme="minorHAnsi"/>
+          <w:sz w:val="20"/>
+          <w:szCs w:val="20"/>
+        </w:rPr>
+        <w:t>Impute the mean value for the missing values with the same combination group.</w:t>
+      </w:r>
+    </w:p>
+    <w:p>
+      <w:pPr>
+        <w:pStyle w:val="ListParagraph"/>
+        <w:numPr>
+          <w:ilvl w:val="1"/>
+          <w:numId w:val="8"/>
+        </w:numPr>
+        <w:spacing w:after="0" w:line="240" w:lineRule="auto"/>
+        <w:ind w:left="1440"/>
+        <w:rPr>
+          <w:rFonts w:cstheme="minorHAnsi"/>
+          <w:sz w:val="20"/>
+          <w:szCs w:val="20"/>
+        </w:rPr>
+      </w:pPr>
+      <w:r>
+        <w:rPr>
+          <w:rFonts w:cstheme="minorHAnsi"/>
+          <w:sz w:val="20"/>
+          <w:szCs w:val="20"/>
+        </w:rPr>
+        <w:t xml:space="preserve">Post the above imputations, a couple of stations in London didn’t have any O3 values and hence there were still a few missing values for O3 variable. So these were imputed by mean of [hour, month, weekend, holiday] combination (all London stations) </w:t>
+      </w:r>
+    </w:p>
+    <w:p>
+      <w:pPr>
+        <w:spacing w:after="0" w:line="240" w:lineRule="auto"/>
+        <w:rPr>
+          <w:rFonts w:cstheme="minorHAnsi"/>
+          <w:sz w:val="20"/>
+          <w:szCs w:val="20"/>
+        </w:rPr>
+      </w:pPr>
+    </w:p>
+    <w:p>
+      <w:pPr>
+        <w:spacing w:after="0" w:line="240" w:lineRule="auto"/>
+        <w:rPr>
+          <w:rFonts w:cstheme="minorHAnsi"/>
+          <w:sz w:val="20"/>
+          <w:szCs w:val="20"/>
+        </w:rPr>
+      </w:pPr>
+    </w:p>
+    <w:p>
+      <w:pPr>
+        <w:spacing w:after="0" w:line="240" w:lineRule="auto"/>
+        <w:rPr>
+          <w:rFonts w:cstheme="minorHAnsi"/>
+          <w:b/>
           <w:i/>
           <w:sz w:val="20"/>
           <w:szCs w:val="20"/>
-        </w:rPr>
-      </w:pPr>
-      <w:r>
-        <w:rPr>
-          <w:rFonts w:cstheme="minorHAnsi"/>
+          <w:u w:val="single"/>
+        </w:rPr>
+      </w:pPr>
+      <w:r>
+        <w:rPr>
+          <w:rFonts w:cstheme="minorHAnsi"/>
+          <w:b/>
           <w:i/>
           <w:sz w:val="20"/>
           <w:szCs w:val="20"/>
+          <w:u w:val="single"/>
         </w:rPr>
         <w:t>Section 03: Data Exploration</w:t>
       </w:r>
@@ -604,10 +980,10 @@
       <w:r>
         <w:rPr>
           <w:rFonts w:cstheme="minorHAnsi"/>
-          <w:sz w:val="20"/>
-          <w:szCs w:val="20"/>
-        </w:rPr>
-        <w:lastRenderedPageBreak/>
+          <w:noProof/>
+          <w:sz w:val="20"/>
+          <w:szCs w:val="20"/>
+        </w:rPr>
         <w:drawing>
           <wp:inline distT="0" distB="0" distL="0" distR="0" wp14:anchorId="31D16757" wp14:editId="49764082">
             <wp:extent cx="4476750" cy="2042911"/>
@@ -676,6 +1052,7 @@
     <w:p>
       <w:pPr>
         <w:spacing w:after="0" w:line="240" w:lineRule="auto"/>
+        <w:ind w:firstLine="720"/>
         <w:rPr>
           <w:rFonts w:cstheme="minorHAnsi"/>
           <w:sz w:val="20"/>
@@ -694,6 +1071,133 @@
     <w:p>
       <w:pPr>
         <w:spacing w:after="0" w:line="240" w:lineRule="auto"/>
+        <w:ind w:firstLine="720"/>
+        <w:rPr>
+          <w:rFonts w:cstheme="minorHAnsi"/>
+          <w:sz w:val="20"/>
+          <w:szCs w:val="20"/>
+        </w:rPr>
+      </w:pPr>
+      <w:r>
+        <w:rPr>
+          <w:rFonts w:cstheme="minorHAnsi"/>
+          <w:sz w:val="20"/>
+          <w:szCs w:val="20"/>
+        </w:rPr>
+        <w:t>Creating a correlation matrix provided some important insights into the variable relationships. As expected, t</w:t>
+      </w:r>
+      <w:r>
+        <w:rPr>
+          <w:rFonts w:cstheme="minorHAnsi"/>
+          <w:sz w:val="20"/>
+          <w:szCs w:val="20"/>
+        </w:rPr>
+        <w:t xml:space="preserve">here are a several variables that have strong correlations. The three pollution species variables </w:t>
+      </w:r>
+      <w:r>
+        <w:rPr>
+          <w:rFonts w:cstheme="minorHAnsi"/>
+          <w:sz w:val="20"/>
+          <w:szCs w:val="20"/>
+        </w:rPr>
+        <w:t>have a strong positive correlation</w:t>
+      </w:r>
+      <w:r>
+        <w:rPr>
+          <w:rFonts w:cstheme="minorHAnsi"/>
+          <w:sz w:val="20"/>
+          <w:szCs w:val="20"/>
+        </w:rPr>
+        <w:t xml:space="preserve">, especially PM10 and PM25. This makes sense given that pollution levels should </w:t>
+      </w:r>
+      <w:r>
+        <w:rPr>
+          <w:rFonts w:cstheme="minorHAnsi"/>
+          <w:sz w:val="20"/>
+          <w:szCs w:val="20"/>
+        </w:rPr>
+        <w:t>have similar sources</w:t>
+      </w:r>
+      <w:r>
+        <w:rPr>
+          <w:rFonts w:cstheme="minorHAnsi"/>
+          <w:sz w:val="20"/>
+          <w:szCs w:val="20"/>
+        </w:rPr>
+        <w:t xml:space="preserve">. In this case the drivers are likely traffic levels, industry pollution and weather but </w:t>
+      </w:r>
+      <w:r>
+        <w:rPr>
+          <w:rFonts w:cstheme="minorHAnsi"/>
+          <w:sz w:val="20"/>
+          <w:szCs w:val="20"/>
+        </w:rPr>
+        <w:t xml:space="preserve">this should be confirmed later. The time variables </w:t>
+      </w:r>
+      <w:r>
+        <w:rPr>
+          <w:rFonts w:cstheme="minorHAnsi"/>
+          <w:sz w:val="20"/>
+          <w:szCs w:val="20"/>
+        </w:rPr>
+        <w:t>(Month, Day of Week, Hour of Day, Weekend, etc.)</w:t>
+      </w:r>
+      <w:r>
+        <w:rPr>
+          <w:rFonts w:cstheme="minorHAnsi"/>
+          <w:sz w:val="20"/>
+          <w:szCs w:val="20"/>
+        </w:rPr>
+        <w:t xml:space="preserve"> are also strongly correlated which is not surprising. Interestingly, wind direction and wind speed are the two weather variables that are most </w:t>
+      </w:r>
+      <w:r>
+        <w:rPr>
+          <w:rFonts w:cstheme="minorHAnsi"/>
+          <w:sz w:val="20"/>
+          <w:szCs w:val="20"/>
+        </w:rPr>
+        <w:lastRenderedPageBreak/>
+        <w:t xml:space="preserve">highly corrected to pollution levels. Given the high possibility of </w:t>
+      </w:r>
+      <w:proofErr w:type="spellStart"/>
+      <w:r>
+        <w:rPr>
+          <w:rFonts w:cstheme="minorHAnsi"/>
+          <w:sz w:val="20"/>
+          <w:szCs w:val="20"/>
+        </w:rPr>
+        <w:t>multicollinearity</w:t>
+      </w:r>
+      <w:proofErr w:type="spellEnd"/>
+      <w:r>
+        <w:rPr>
+          <w:rFonts w:cstheme="minorHAnsi"/>
+          <w:sz w:val="20"/>
+          <w:szCs w:val="20"/>
+        </w:rPr>
+        <w:t xml:space="preserve"> among the variables,</w:t>
+      </w:r>
+      <w:r>
+        <w:rPr>
+          <w:rFonts w:cstheme="minorHAnsi"/>
+          <w:sz w:val="20"/>
+          <w:szCs w:val="20"/>
+        </w:rPr>
+        <w:t xml:space="preserve"> feature selection is a</w:t>
+      </w:r>
+      <w:r>
+        <w:rPr>
+          <w:rFonts w:cstheme="minorHAnsi"/>
+          <w:sz w:val="20"/>
+          <w:szCs w:val="20"/>
+        </w:rPr>
+        <w:t xml:space="preserve"> crucial step in the process.</w:t>
+      </w:r>
+    </w:p>
+    <w:p>
+      <w:pPr>
+        <w:spacing w:after="0" w:line="240" w:lineRule="auto"/>
+        <w:ind w:firstLine="720"/>
         <w:rPr>
           <w:rFonts w:cstheme="minorHAnsi"/>
           <w:sz w:val="20"/>
@@ -787,223 +1291,21 @@
         <w:spacing w:after="0" w:line="240" w:lineRule="auto"/>
         <w:rPr>
           <w:rFonts w:cstheme="minorHAnsi"/>
-          <w:sz w:val="20"/>
-          <w:szCs w:val="20"/>
-        </w:rPr>
-      </w:pPr>
-      <w:r>
-        <w:rPr>
-          <w:rFonts w:cstheme="minorHAnsi"/>
-          <w:sz w:val="20"/>
-          <w:szCs w:val="20"/>
-        </w:rPr>
-        <w:t>Creating a correlation matrix provide</w:t>
-      </w:r>
-      <w:r>
-        <w:rPr>
-          <w:rFonts w:cstheme="minorHAnsi"/>
-          <w:sz w:val="20"/>
-          <w:szCs w:val="20"/>
-        </w:rPr>
-        <w:t>d</w:t>
-      </w:r>
-      <w:r>
-        <w:rPr>
-          <w:rFonts w:cstheme="minorHAnsi"/>
-          <w:sz w:val="20"/>
-          <w:szCs w:val="20"/>
-        </w:rPr>
-        <w:t xml:space="preserve"> </w:t>
-      </w:r>
-      <w:r>
-        <w:rPr>
-          <w:rFonts w:cstheme="minorHAnsi"/>
-          <w:sz w:val="20"/>
-          <w:szCs w:val="20"/>
-        </w:rPr>
-        <w:t>some important insight</w:t>
-      </w:r>
-      <w:r>
-        <w:rPr>
-          <w:rFonts w:cstheme="minorHAnsi"/>
-          <w:sz w:val="20"/>
-          <w:szCs w:val="20"/>
-        </w:rPr>
-        <w:t>s</w:t>
-      </w:r>
-      <w:r>
-        <w:rPr>
-          <w:rFonts w:cstheme="minorHAnsi"/>
-          <w:sz w:val="20"/>
-          <w:szCs w:val="20"/>
-        </w:rPr>
-        <w:t xml:space="preserve"> into the variable relationships. As expected, t</w:t>
-      </w:r>
-      <w:r>
-        <w:rPr>
-          <w:rFonts w:cstheme="minorHAnsi"/>
-          <w:sz w:val="20"/>
-          <w:szCs w:val="20"/>
-        </w:rPr>
-        <w:t xml:space="preserve">here are a several variables that have strong correlations. The three pollution species variables </w:t>
-      </w:r>
-      <w:r>
-        <w:rPr>
-          <w:rFonts w:cstheme="minorHAnsi"/>
-          <w:sz w:val="20"/>
-          <w:szCs w:val="20"/>
-        </w:rPr>
-        <w:t>have a strong positive correlation</w:t>
-      </w:r>
-      <w:r>
-        <w:rPr>
-          <w:rFonts w:cstheme="minorHAnsi"/>
-          <w:sz w:val="20"/>
-          <w:szCs w:val="20"/>
-        </w:rPr>
-        <w:t xml:space="preserve">, especially PM10 and PM25. This makes sense given that pollution levels should </w:t>
-      </w:r>
-      <w:r>
-        <w:rPr>
-          <w:rFonts w:cstheme="minorHAnsi"/>
-          <w:sz w:val="20"/>
-          <w:szCs w:val="20"/>
-        </w:rPr>
-        <w:t>have similar sources</w:t>
-      </w:r>
-      <w:r>
-        <w:rPr>
-          <w:rFonts w:cstheme="minorHAnsi"/>
-          <w:sz w:val="20"/>
-          <w:szCs w:val="20"/>
-        </w:rPr>
-        <w:t xml:space="preserve">. In this case the drivers are likely traffic levels, industry pollution and weather but </w:t>
-      </w:r>
-      <w:r>
-        <w:rPr>
-          <w:rFonts w:cstheme="minorHAnsi"/>
-          <w:sz w:val="20"/>
-          <w:szCs w:val="20"/>
-        </w:rPr>
-        <w:t xml:space="preserve">this should be confirmed later. </w:t>
-      </w:r>
-      <w:r>
-        <w:rPr>
-          <w:rFonts w:cstheme="minorHAnsi"/>
-          <w:sz w:val="20"/>
-          <w:szCs w:val="20"/>
-        </w:rPr>
-        <w:t xml:space="preserve">The time variables </w:t>
-      </w:r>
-      <w:r>
-        <w:rPr>
-          <w:rFonts w:cstheme="minorHAnsi"/>
-          <w:sz w:val="20"/>
-          <w:szCs w:val="20"/>
-        </w:rPr>
-        <w:t>(Month, Day of Week, Hour of Day, Weekend, etc.)</w:t>
-      </w:r>
-      <w:r>
-        <w:rPr>
-          <w:rFonts w:cstheme="minorHAnsi"/>
-          <w:sz w:val="20"/>
-          <w:szCs w:val="20"/>
-        </w:rPr>
-        <w:t xml:space="preserve"> are also strongly correlated which is not surprising. </w:t>
-      </w:r>
-      <w:r>
-        <w:rPr>
-          <w:rFonts w:cstheme="minorHAnsi"/>
-          <w:sz w:val="20"/>
-          <w:szCs w:val="20"/>
-        </w:rPr>
-        <w:t xml:space="preserve">Interestingly, wind direction and wind speed are the two weather variables that are most highly corrected to </w:t>
-      </w:r>
-      <w:r>
-        <w:rPr>
-          <w:rFonts w:cstheme="minorHAnsi"/>
-          <w:sz w:val="20"/>
-          <w:szCs w:val="20"/>
-        </w:rPr>
-        <w:t>pollution levels. Given the high possibility of multicollinearity among the variables</w:t>
-      </w:r>
-      <w:r>
-        <w:rPr>
-          <w:rFonts w:cstheme="minorHAnsi"/>
-          <w:sz w:val="20"/>
-          <w:szCs w:val="20"/>
-        </w:rPr>
-        <w:t>,</w:t>
-      </w:r>
-      <w:r>
-        <w:rPr>
-          <w:rFonts w:cstheme="minorHAnsi"/>
-          <w:sz w:val="20"/>
-          <w:szCs w:val="20"/>
-        </w:rPr>
-        <w:t xml:space="preserve"> feature selection is </w:t>
-      </w:r>
-      <w:proofErr w:type="gramStart"/>
-      <w:r>
-        <w:rPr>
-          <w:rFonts w:cstheme="minorHAnsi"/>
-          <w:sz w:val="20"/>
-          <w:szCs w:val="20"/>
-        </w:rPr>
-        <w:t>an</w:t>
-      </w:r>
-      <w:proofErr w:type="gramEnd"/>
-      <w:r>
-        <w:rPr>
-          <w:rFonts w:cstheme="minorHAnsi"/>
-          <w:sz w:val="20"/>
-          <w:szCs w:val="20"/>
-        </w:rPr>
-        <w:t xml:space="preserve"> </w:t>
-      </w:r>
-      <w:r>
-        <w:rPr>
-          <w:rFonts w:cstheme="minorHAnsi"/>
-          <w:sz w:val="20"/>
-          <w:szCs w:val="20"/>
-        </w:rPr>
-        <w:t>crucial step</w:t>
-      </w:r>
-      <w:r>
-        <w:rPr>
-          <w:rFonts w:cstheme="minorHAnsi"/>
-          <w:sz w:val="20"/>
-          <w:szCs w:val="20"/>
-        </w:rPr>
-        <w:t xml:space="preserve"> in the process.</w:t>
-      </w:r>
-    </w:p>
-    <w:p>
-      <w:pPr>
-        <w:spacing w:after="0" w:line="240" w:lineRule="auto"/>
-        <w:rPr>
-          <w:rFonts w:cstheme="minorHAnsi"/>
-          <w:sz w:val="20"/>
-          <w:szCs w:val="20"/>
-        </w:rPr>
-      </w:pPr>
-    </w:p>
-    <w:p>
-      <w:pPr>
-        <w:spacing w:after="0" w:line="240" w:lineRule="auto"/>
-        <w:rPr>
-          <w:rFonts w:cstheme="minorHAnsi"/>
+          <w:b/>
           <w:i/>
           <w:sz w:val="20"/>
           <w:szCs w:val="20"/>
-        </w:rPr>
-      </w:pPr>
-      <w:r>
-        <w:rPr>
-          <w:rFonts w:cstheme="minorHAnsi"/>
+          <w:u w:val="single"/>
+        </w:rPr>
+      </w:pPr>
+      <w:r>
+        <w:rPr>
+          <w:rFonts w:cstheme="minorHAnsi"/>
+          <w:b/>
           <w:i/>
           <w:sz w:val="20"/>
           <w:szCs w:val="20"/>
+          <w:u w:val="single"/>
         </w:rPr>
         <w:t>Section 04: Feature Engineering</w:t>
       </w:r>
@@ -1013,14 +1315,18 @@
         <w:spacing w:after="0" w:line="240" w:lineRule="auto"/>
         <w:rPr>
           <w:rFonts w:cstheme="minorHAnsi"/>
-          <w:sz w:val="20"/>
-          <w:szCs w:val="20"/>
-        </w:rPr>
-      </w:pPr>
-    </w:p>
-    <w:p>
-      <w:pPr>
-        <w:spacing w:after="0" w:line="240" w:lineRule="auto"/>
+          <w:b/>
+          <w:i/>
+          <w:sz w:val="20"/>
+          <w:szCs w:val="20"/>
+          <w:u w:val="single"/>
+        </w:rPr>
+      </w:pPr>
+    </w:p>
+    <w:p>
+      <w:pPr>
+        <w:spacing w:after="0" w:line="240" w:lineRule="auto"/>
+        <w:ind w:firstLine="720"/>
         <w:rPr>
           <w:rFonts w:cstheme="minorHAnsi"/>
           <w:sz w:val="20"/>
@@ -1034,6 +1340,32 @@
           <w:szCs w:val="20"/>
         </w:rPr>
         <w:t xml:space="preserve">Our approach to feature engineering was representing variables differently for experimenting with different model algorithms – turning the inputs in the dataset into things that the algorithm can understand. </w:t>
+      </w:r>
+      <w:r>
+        <w:rPr>
+          <w:rFonts w:cstheme="minorHAnsi"/>
+          <w:sz w:val="20"/>
+          <w:szCs w:val="20"/>
+        </w:rPr>
+        <w:t>So, we used the datetime variable in the dataset (</w:t>
+      </w:r>
+      <w:proofErr w:type="spellStart"/>
+      <w:r>
+        <w:rPr>
+          <w:rFonts w:cstheme="minorHAnsi"/>
+          <w:sz w:val="20"/>
+          <w:szCs w:val="20"/>
+        </w:rPr>
+        <w:t>utc_time</w:t>
+      </w:r>
+      <w:proofErr w:type="spellEnd"/>
+      <w:r>
+        <w:rPr>
+          <w:rFonts w:cstheme="minorHAnsi"/>
+          <w:sz w:val="20"/>
+          <w:szCs w:val="20"/>
+        </w:rPr>
+        <w:t xml:space="preserve">) to generate three components of the variable – hour, month and date. </w:t>
       </w:r>
     </w:p>
     <w:p>
@@ -1041,71 +1373,10 @@
         <w:pStyle w:val="ListParagraph"/>
         <w:numPr>
           <w:ilvl w:val="0"/>
-          <w:numId w:val="2"/>
+          <w:numId w:val="9"/>
         </w:numPr>
         <w:spacing w:after="0" w:line="240" w:lineRule="auto"/>
-        <w:contextualSpacing w:val="0"/>
-        <w:rPr>
-          <w:rFonts w:cstheme="minorHAnsi"/>
-          <w:sz w:val="20"/>
-          <w:szCs w:val="20"/>
-        </w:rPr>
-      </w:pPr>
-      <w:r>
-        <w:rPr>
-          <w:rFonts w:cstheme="minorHAnsi"/>
-          <w:sz w:val="20"/>
-          <w:szCs w:val="20"/>
-        </w:rPr>
-        <w:lastRenderedPageBreak/>
-        <w:t>So, we used the datetime variable in the dataset (</w:t>
-      </w:r>
-      <w:proofErr w:type="spellStart"/>
-      <w:r>
-        <w:rPr>
-          <w:rFonts w:cstheme="minorHAnsi"/>
-          <w:sz w:val="20"/>
-          <w:szCs w:val="20"/>
-        </w:rPr>
-        <w:t>utc_time</w:t>
-      </w:r>
-      <w:proofErr w:type="spellEnd"/>
-      <w:r>
-        <w:rPr>
-          <w:rFonts w:cstheme="minorHAnsi"/>
-          <w:sz w:val="20"/>
-          <w:szCs w:val="20"/>
-        </w:rPr>
-        <w:t xml:space="preserve">) to generate three components of the variable – </w:t>
-      </w:r>
-      <w:r>
-        <w:rPr>
-          <w:rFonts w:cstheme="minorHAnsi"/>
-          <w:b/>
-          <w:i/>
-          <w:sz w:val="20"/>
-          <w:szCs w:val="20"/>
-        </w:rPr>
-        <w:t>hour, month and date</w:t>
-      </w:r>
-      <w:r>
-        <w:rPr>
-          <w:rFonts w:cstheme="minorHAnsi"/>
-          <w:sz w:val="20"/>
-          <w:szCs w:val="20"/>
-        </w:rPr>
-        <w:t xml:space="preserve">. </w:t>
-      </w:r>
-    </w:p>
-    <w:p>
-      <w:pPr>
-        <w:pStyle w:val="ListParagraph"/>
-        <w:numPr>
-          <w:ilvl w:val="1"/>
-          <w:numId w:val="2"/>
-        </w:numPr>
-        <w:spacing w:after="0" w:line="240" w:lineRule="auto"/>
-        <w:contextualSpacing w:val="0"/>
+        <w:ind w:left="630"/>
         <w:rPr>
           <w:rFonts w:cstheme="minorHAnsi"/>
           <w:sz w:val="20"/>
@@ -1119,30 +1390,6 @@
           <w:szCs w:val="20"/>
         </w:rPr>
         <w:t>Hour variable seemed to have significant relation with the air quality variables – Understanding: time of the day matters due to factory/manufacturing industries open times and traffic patterns</w:t>
-      </w:r>
-    </w:p>
-    <w:p>
-      <w:pPr>
-        <w:pStyle w:val="ListParagraph"/>
-        <w:numPr>
-          <w:ilvl w:val="1"/>
-          <w:numId w:val="2"/>
-        </w:numPr>
-        <w:spacing w:after="0" w:line="240" w:lineRule="auto"/>
-        <w:contextualSpacing w:val="0"/>
-        <w:rPr>
-          <w:rFonts w:cstheme="minorHAnsi"/>
-          <w:sz w:val="20"/>
-          <w:szCs w:val="20"/>
-        </w:rPr>
-      </w:pPr>
-      <w:r>
-        <w:rPr>
-          <w:rFonts w:cstheme="minorHAnsi"/>
-          <w:sz w:val="20"/>
-          <w:szCs w:val="20"/>
-        </w:rPr>
-        <w:t>Month variables also mattered to predict air quality variables – Understanding: Weather patterns do have impact on the air quality</w:t>
       </w:r>
     </w:p>
     <w:p>
@@ -1150,62 +1397,68 @@
         <w:pStyle w:val="ListParagraph"/>
         <w:numPr>
           <w:ilvl w:val="0"/>
-          <w:numId w:val="2"/>
+          <w:numId w:val="9"/>
         </w:numPr>
         <w:spacing w:after="0" w:line="240" w:lineRule="auto"/>
-        <w:contextualSpacing w:val="0"/>
-        <w:rPr>
-          <w:rFonts w:cstheme="minorHAnsi"/>
-          <w:sz w:val="20"/>
-          <w:szCs w:val="20"/>
-        </w:rPr>
-      </w:pPr>
-      <w:proofErr w:type="gramStart"/>
-      <w:r>
-        <w:rPr>
-          <w:rFonts w:cstheme="minorHAnsi"/>
-          <w:sz w:val="20"/>
-          <w:szCs w:val="20"/>
-        </w:rPr>
-        <w:t>Additionally</w:t>
-      </w:r>
-      <w:proofErr w:type="gramEnd"/>
-      <w:r>
-        <w:rPr>
-          <w:rFonts w:cstheme="minorHAnsi"/>
-          <w:sz w:val="20"/>
-          <w:szCs w:val="20"/>
-        </w:rPr>
-        <w:t xml:space="preserve"> we added couple of variables – </w:t>
-      </w:r>
-      <w:r>
-        <w:rPr>
-          <w:rFonts w:cstheme="minorHAnsi"/>
-          <w:b/>
-          <w:i/>
-          <w:sz w:val="20"/>
-          <w:szCs w:val="20"/>
-        </w:rPr>
-        <w:t>weekend and holiday</w:t>
-      </w:r>
-      <w:r>
-        <w:rPr>
-          <w:rFonts w:cstheme="minorHAnsi"/>
-          <w:sz w:val="20"/>
-          <w:szCs w:val="20"/>
-        </w:rPr>
-        <w:t xml:space="preserve"> based on a basic understanding of what could affect air quality around the stations. </w:t>
+        <w:ind w:left="630"/>
+        <w:rPr>
+          <w:rFonts w:cstheme="minorHAnsi"/>
+          <w:sz w:val="20"/>
+          <w:szCs w:val="20"/>
+        </w:rPr>
+      </w:pPr>
+      <w:r>
+        <w:rPr>
+          <w:rFonts w:cstheme="minorHAnsi"/>
+          <w:sz w:val="20"/>
+          <w:szCs w:val="20"/>
+        </w:rPr>
+        <w:t>Month variables also mattered to predict air quality variables – Understanding: Weather patterns do have impact on the air quality</w:t>
+      </w:r>
+    </w:p>
+    <w:p>
+      <w:pPr>
+        <w:spacing w:after="0" w:line="240" w:lineRule="auto"/>
+        <w:rPr>
+          <w:rFonts w:cstheme="minorHAnsi"/>
+          <w:sz w:val="20"/>
+          <w:szCs w:val="20"/>
+        </w:rPr>
+      </w:pPr>
+    </w:p>
+    <w:p>
+      <w:pPr>
+        <w:spacing w:after="0" w:line="240" w:lineRule="auto"/>
+        <w:ind w:firstLine="720"/>
+        <w:rPr>
+          <w:rFonts w:cstheme="minorHAnsi"/>
+          <w:sz w:val="20"/>
+          <w:szCs w:val="20"/>
+        </w:rPr>
+      </w:pPr>
+      <w:r>
+        <w:rPr>
+          <w:rFonts w:cstheme="minorHAnsi"/>
+          <w:sz w:val="20"/>
+          <w:szCs w:val="20"/>
+        </w:rPr>
+        <w:t xml:space="preserve">Additionally we added couple of variables – weekend and holiday based on a basic understanding of what could affect air quality around the stations. </w:t>
       </w:r>
     </w:p>
     <w:p>
       <w:pPr>
         <w:pStyle w:val="ListParagraph"/>
         <w:numPr>
-          <w:ilvl w:val="1"/>
-          <w:numId w:val="2"/>
+          <w:ilvl w:val="0"/>
+          <w:numId w:val="10"/>
         </w:numPr>
-        <w:spacing w:after="0" w:line="240" w:lineRule="auto"/>
-        <w:contextualSpacing w:val="0"/>
+        <w:tabs>
+          <w:tab w:val="left" w:pos="630"/>
+          <w:tab w:val="left" w:pos="1080"/>
+          <w:tab w:val="left" w:pos="1260"/>
+        </w:tabs>
+        <w:spacing w:after="0" w:line="240" w:lineRule="auto"/>
+        <w:ind w:left="900" w:hanging="630"/>
         <w:rPr>
           <w:rFonts w:cstheme="minorHAnsi"/>
           <w:sz w:val="20"/>
@@ -1225,11 +1478,16 @@
       <w:pPr>
         <w:pStyle w:val="ListParagraph"/>
         <w:numPr>
-          <w:ilvl w:val="1"/>
-          <w:numId w:val="2"/>
+          <w:ilvl w:val="0"/>
+          <w:numId w:val="10"/>
         </w:numPr>
-        <w:spacing w:after="0" w:line="240" w:lineRule="auto"/>
-        <w:contextualSpacing w:val="0"/>
+        <w:tabs>
+          <w:tab w:val="left" w:pos="630"/>
+          <w:tab w:val="left" w:pos="1080"/>
+          <w:tab w:val="left" w:pos="1260"/>
+        </w:tabs>
+        <w:spacing w:after="0" w:line="240" w:lineRule="auto"/>
+        <w:ind w:left="900" w:hanging="630"/>
         <w:rPr>
           <w:rFonts w:cstheme="minorHAnsi"/>
           <w:sz w:val="20"/>
@@ -1249,29 +1507,41 @@
       <w:pPr>
         <w:pStyle w:val="ListParagraph"/>
         <w:numPr>
-          <w:ilvl w:val="2"/>
-          <w:numId w:val="2"/>
+          <w:ilvl w:val="0"/>
+          <w:numId w:val="10"/>
         </w:numPr>
-        <w:spacing w:after="0" w:line="240" w:lineRule="auto"/>
-        <w:contextualSpacing w:val="0"/>
-        <w:rPr>
-          <w:rFonts w:cstheme="minorHAnsi"/>
-          <w:sz w:val="20"/>
-          <w:szCs w:val="20"/>
-        </w:rPr>
-      </w:pPr>
-      <w:r>
-        <w:rPr>
-          <w:rFonts w:cstheme="minorHAnsi"/>
-          <w:sz w:val="20"/>
-          <w:szCs w:val="20"/>
-        </w:rPr>
-        <w:t xml:space="preserve">Used an external data source suggested in ‘Discussion board’ to identify dates considered as holidays - </w:t>
+        <w:tabs>
+          <w:tab w:val="left" w:pos="630"/>
+          <w:tab w:val="left" w:pos="1080"/>
+          <w:tab w:val="left" w:pos="1260"/>
+        </w:tabs>
+        <w:spacing w:after="0" w:line="240" w:lineRule="auto"/>
+        <w:ind w:left="630"/>
+        <w:rPr>
+          <w:rFonts w:cstheme="minorHAnsi"/>
+          <w:sz w:val="20"/>
+          <w:szCs w:val="20"/>
+        </w:rPr>
+      </w:pPr>
+      <w:r>
+        <w:rPr>
+          <w:rFonts w:cstheme="minorHAnsi"/>
+          <w:sz w:val="20"/>
+          <w:szCs w:val="20"/>
+        </w:rPr>
+        <w:t>Used an external data source suggested in ‘Discussion board’ to identify</w:t>
+      </w:r>
+      <w:r>
+        <w:rPr>
+          <w:rFonts w:cstheme="minorHAnsi"/>
+          <w:sz w:val="20"/>
+          <w:szCs w:val="20"/>
+        </w:rPr>
+        <w:t xml:space="preserve"> dates considered as holidays - </w:t>
       </w:r>
       <w:hyperlink r:id="rId8" w:history="1">
         <w:r>
           <w:rPr>
-            <w:rStyle w:val="Hyperlink"/>
             <w:rFonts w:cstheme="minorHAnsi"/>
             <w:sz w:val="20"/>
             <w:szCs w:val="20"/>
@@ -1285,12 +1555,11 @@
           <w:sz w:val="20"/>
           <w:szCs w:val="20"/>
         </w:rPr>
-        <w:t xml:space="preserve"> , </w:t>
+        <w:t xml:space="preserve">, </w:t>
       </w:r>
       <w:hyperlink r:id="rId9" w:history="1">
         <w:r>
           <w:rPr>
-            <w:rStyle w:val="Hyperlink"/>
             <w:rFonts w:cstheme="minorHAnsi"/>
             <w:sz w:val="20"/>
             <w:szCs w:val="20"/>
@@ -1304,12 +1573,19 @@
           <w:sz w:val="20"/>
           <w:szCs w:val="20"/>
         </w:rPr>
-        <w:t xml:space="preserve"> , </w:t>
+        <w:t>,</w:t>
+      </w:r>
+      <w:r>
+        <w:rPr>
+          <w:rFonts w:cstheme="minorHAnsi"/>
+          <w:sz w:val="20"/>
+          <w:szCs w:val="20"/>
+        </w:rPr>
+        <w:t xml:space="preserve"> </w:t>
       </w:r>
       <w:hyperlink r:id="rId10" w:history="1">
         <w:r>
           <w:rPr>
-            <w:rStyle w:val="Hyperlink"/>
             <w:rFonts w:cstheme="minorHAnsi"/>
             <w:sz w:val="20"/>
             <w:szCs w:val="20"/>
@@ -1341,48 +1617,88 @@
         <w:spacing w:after="0" w:line="240" w:lineRule="auto"/>
         <w:rPr>
           <w:rFonts w:cstheme="minorHAnsi"/>
+          <w:b/>
           <w:i/>
           <w:sz w:val="20"/>
           <w:szCs w:val="20"/>
-        </w:rPr>
-      </w:pPr>
-      <w:r>
-        <w:rPr>
-          <w:rFonts w:cstheme="minorHAnsi"/>
+          <w:u w:val="single"/>
+        </w:rPr>
+      </w:pPr>
+      <w:r>
+        <w:rPr>
+          <w:rFonts w:cstheme="minorHAnsi"/>
+          <w:b/>
           <w:i/>
           <w:sz w:val="20"/>
           <w:szCs w:val="20"/>
-        </w:rPr>
-        <w:t>Section 05: Feature and Model Selection</w:t>
-      </w:r>
-    </w:p>
-    <w:p>
-      <w:pPr>
-        <w:spacing w:after="0" w:line="240" w:lineRule="auto"/>
-        <w:rPr>
-          <w:rFonts w:cstheme="minorHAnsi"/>
-          <w:sz w:val="20"/>
-          <w:szCs w:val="20"/>
-        </w:rPr>
-      </w:pPr>
-    </w:p>
-    <w:p>
-      <w:pPr>
-        <w:spacing w:after="0" w:line="240" w:lineRule="auto"/>
-        <w:rPr>
-          <w:rFonts w:cstheme="minorHAnsi"/>
-          <w:sz w:val="20"/>
-          <w:szCs w:val="20"/>
           <w:u w:val="single"/>
         </w:rPr>
-      </w:pPr>
-      <w:r>
-        <w:rPr>
-          <w:rFonts w:cstheme="minorHAnsi"/>
+        <w:t>Section 05</w:t>
+      </w:r>
+      <w:r>
+        <w:rPr>
+          <w:rFonts w:cstheme="minorHAnsi"/>
+          <w:b/>
+          <w:i/>
           <w:sz w:val="20"/>
           <w:szCs w:val="20"/>
           <w:u w:val="single"/>
         </w:rPr>
+        <w:t>/06</w:t>
+      </w:r>
+      <w:r>
+        <w:rPr>
+          <w:rFonts w:cstheme="minorHAnsi"/>
+          <w:b/>
+          <w:i/>
+          <w:sz w:val="20"/>
+          <w:szCs w:val="20"/>
+          <w:u w:val="single"/>
+        </w:rPr>
+        <w:t>: Feature and Model Selection</w:t>
+      </w:r>
+      <w:r>
+        <w:rPr>
+          <w:rFonts w:cstheme="minorHAnsi"/>
+          <w:b/>
+          <w:i/>
+          <w:sz w:val="20"/>
+          <w:szCs w:val="20"/>
+          <w:u w:val="single"/>
+        </w:rPr>
+        <w:t>, Model Performance</w:t>
+      </w:r>
+    </w:p>
+    <w:p>
+      <w:pPr>
+        <w:spacing w:after="0" w:line="240" w:lineRule="auto"/>
+        <w:rPr>
+          <w:rFonts w:cstheme="minorHAnsi"/>
+          <w:b/>
+          <w:i/>
+          <w:sz w:val="20"/>
+          <w:szCs w:val="20"/>
+          <w:u w:val="single"/>
+        </w:rPr>
+      </w:pPr>
+    </w:p>
+    <w:p>
+      <w:pPr>
+        <w:spacing w:after="0" w:line="240" w:lineRule="auto"/>
+        <w:rPr>
+          <w:rFonts w:cstheme="minorHAnsi"/>
+          <w:sz w:val="20"/>
+          <w:szCs w:val="20"/>
+          <w:u w:val="single"/>
+        </w:rPr>
+      </w:pPr>
+      <w:r>
+        <w:rPr>
+          <w:rFonts w:cstheme="minorHAnsi"/>
+          <w:sz w:val="20"/>
+          <w:szCs w:val="20"/>
+          <w:u w:val="single"/>
+        </w:rPr>
         <w:t>Linear Regression Model</w:t>
       </w:r>
     </w:p>
@@ -1399,6 +1715,7 @@
     <w:p>
       <w:pPr>
         <w:spacing w:after="0" w:line="240" w:lineRule="auto"/>
+        <w:ind w:firstLine="720"/>
         <w:rPr>
           <w:rFonts w:cstheme="minorHAnsi"/>
           <w:sz w:val="20"/>
@@ -1520,25 +1837,7 @@
           <w:sz w:val="20"/>
           <w:szCs w:val="20"/>
         </w:rPr>
-        <w:t xml:space="preserve">Used </w:t>
-      </w:r>
-      <w:proofErr w:type="gramStart"/>
-      <w:r>
-        <w:rPr>
-          <w:rFonts w:cstheme="minorHAnsi"/>
-          <w:sz w:val="20"/>
-          <w:szCs w:val="20"/>
-        </w:rPr>
-        <w:t>sample(</w:t>
-      </w:r>
-      <w:proofErr w:type="gramEnd"/>
-      <w:r>
-        <w:rPr>
-          <w:rFonts w:cstheme="minorHAnsi"/>
-          <w:sz w:val="20"/>
-          <w:szCs w:val="20"/>
-        </w:rPr>
-        <w:t xml:space="preserve">) function for random sampling </w:t>
+        <w:t xml:space="preserve">Used sample() function for random sampling </w:t>
       </w:r>
     </w:p>
     <w:p>
@@ -1564,6 +1863,7 @@
           <w:sz w:val="20"/>
           <w:szCs w:val="20"/>
         </w:rPr>
+        <w:lastRenderedPageBreak/>
         <w:t>Features:</w:t>
       </w:r>
       <w:r>
@@ -1655,23 +1955,13 @@
         </w:rPr>
         <w:t xml:space="preserve">Methods for improving model accuracy: </w:t>
       </w:r>
-      <w:proofErr w:type="gramStart"/>
-      <w:r>
-        <w:rPr>
-          <w:rFonts w:cstheme="minorHAnsi"/>
-          <w:sz w:val="20"/>
-          <w:szCs w:val="20"/>
-        </w:rPr>
-        <w:t>In order to</w:t>
-      </w:r>
-      <w:proofErr w:type="gramEnd"/>
-      <w:r>
-        <w:rPr>
-          <w:rFonts w:cstheme="minorHAnsi"/>
-          <w:sz w:val="20"/>
-          <w:szCs w:val="20"/>
-        </w:rPr>
-        <w:t xml:space="preserve"> better evaluate the model performance on unseen data (other than partition data as training and testing dataset), we used repeated 10-fold cross validation (repeat = 5 times). </w:t>
+      <w:r>
+        <w:rPr>
+          <w:rFonts w:cstheme="minorHAnsi"/>
+          <w:sz w:val="20"/>
+          <w:szCs w:val="20"/>
+        </w:rPr>
+        <w:t xml:space="preserve">In order to better evaluate the model performance on unseen data (other than partition data as training and testing dataset), we used repeated 10-fold cross validation (repeat = 5 times). </w:t>
       </w:r>
     </w:p>
     <w:p>
@@ -1734,25 +2024,7 @@
           <w:sz w:val="20"/>
           <w:szCs w:val="20"/>
         </w:rPr>
-        <w:t xml:space="preserve">), using caret package was used to identify the variables used in the model. We used wrapper function such as RFE to optimize model performance effectively and automatically as there was high variability in the data available </w:t>
-      </w:r>
-      <w:proofErr w:type="gramStart"/>
-      <w:r>
-        <w:rPr>
-          <w:rFonts w:cstheme="minorHAnsi"/>
-          <w:sz w:val="20"/>
-          <w:szCs w:val="20"/>
-        </w:rPr>
-        <w:t>on a daily basis</w:t>
-      </w:r>
-      <w:proofErr w:type="gramEnd"/>
-      <w:r>
-        <w:rPr>
-          <w:rFonts w:cstheme="minorHAnsi"/>
-          <w:sz w:val="20"/>
-          <w:szCs w:val="20"/>
-        </w:rPr>
-        <w:t xml:space="preserve">. We also experimented with variable subset size in the </w:t>
+        <w:t xml:space="preserve">), using caret package was used to identify the variables used in the model. We used wrapper function such as RFE to optimize model performance effectively and automatically as there was high variability in the data available on a daily basis. We also experimented with variable subset size in the </w:t>
       </w:r>
       <w:proofErr w:type="spellStart"/>
       <w:r>
@@ -1868,260 +2140,6 @@
           <w:numId w:val="3"/>
         </w:numPr>
         <w:spacing w:after="0" w:line="240" w:lineRule="auto"/>
-        <w:ind w:left="360" w:hanging="180"/>
-        <w:contextualSpacing w:val="0"/>
-        <w:rPr>
-          <w:rFonts w:cstheme="minorHAnsi"/>
-          <w:b/>
-          <w:sz w:val="20"/>
-          <w:szCs w:val="20"/>
-        </w:rPr>
-      </w:pPr>
-      <w:r>
-        <w:rPr>
-          <w:rFonts w:cstheme="minorHAnsi"/>
-          <w:b/>
-          <w:sz w:val="20"/>
-          <w:szCs w:val="20"/>
-        </w:rPr>
-        <w:t xml:space="preserve">Observations: </w:t>
-      </w:r>
-    </w:p>
-    <w:p>
-      <w:pPr>
-        <w:pStyle w:val="ListParagraph"/>
-        <w:numPr>
-          <w:ilvl w:val="1"/>
-          <w:numId w:val="3"/>
-        </w:numPr>
-        <w:spacing w:after="0" w:line="240" w:lineRule="auto"/>
-        <w:ind w:left="990"/>
-        <w:contextualSpacing w:val="0"/>
-        <w:rPr>
-          <w:rFonts w:cstheme="minorHAnsi"/>
-          <w:sz w:val="20"/>
-          <w:szCs w:val="20"/>
-        </w:rPr>
-      </w:pPr>
-      <w:r>
-        <w:rPr>
-          <w:rFonts w:cstheme="minorHAnsi"/>
-          <w:sz w:val="20"/>
-          <w:szCs w:val="20"/>
-        </w:rPr>
-        <w:t xml:space="preserve">The model averaged 0.56 SMAPE over 27 submissions with minimum of 0.39 and maximum of 0.67 </w:t>
-      </w:r>
-    </w:p>
-    <w:p>
-      <w:pPr>
-        <w:pStyle w:val="ListParagraph"/>
-        <w:numPr>
-          <w:ilvl w:val="1"/>
-          <w:numId w:val="3"/>
-        </w:numPr>
-        <w:spacing w:after="0" w:line="240" w:lineRule="auto"/>
-        <w:ind w:left="990"/>
-        <w:contextualSpacing w:val="0"/>
-        <w:rPr>
-          <w:rFonts w:cstheme="minorHAnsi"/>
-          <w:sz w:val="20"/>
-          <w:szCs w:val="20"/>
-        </w:rPr>
-      </w:pPr>
-      <w:r>
-        <w:rPr>
-          <w:rFonts w:cstheme="minorHAnsi"/>
-          <w:sz w:val="20"/>
-          <w:szCs w:val="20"/>
-        </w:rPr>
-        <w:t xml:space="preserve">Before doing missing value imputation and outlier elimination, for Beijing the PM2.5 and PM10 model had </w:t>
-      </w:r>
-      <w:proofErr w:type="spellStart"/>
-      <w:r>
-        <w:rPr>
-          <w:rFonts w:cstheme="minorHAnsi"/>
-          <w:sz w:val="20"/>
-          <w:szCs w:val="20"/>
-        </w:rPr>
-        <w:t>rmse</w:t>
-      </w:r>
-      <w:proofErr w:type="spellEnd"/>
-      <w:r>
-        <w:rPr>
-          <w:rFonts w:cstheme="minorHAnsi"/>
-          <w:sz w:val="20"/>
-          <w:szCs w:val="20"/>
-        </w:rPr>
-        <w:t xml:space="preserve"> = ~65 whereas post the treatments the </w:t>
-      </w:r>
-      <w:proofErr w:type="spellStart"/>
-      <w:r>
-        <w:rPr>
-          <w:rFonts w:cstheme="minorHAnsi"/>
-          <w:sz w:val="20"/>
-          <w:szCs w:val="20"/>
-        </w:rPr>
-        <w:t>rmse</w:t>
-      </w:r>
-      <w:proofErr w:type="spellEnd"/>
-      <w:r>
-        <w:rPr>
-          <w:rFonts w:cstheme="minorHAnsi"/>
-          <w:sz w:val="20"/>
-          <w:szCs w:val="20"/>
-        </w:rPr>
-        <w:t xml:space="preserve"> reduced to ~36.</w:t>
-      </w:r>
-    </w:p>
-    <w:p>
-      <w:pPr>
-        <w:pStyle w:val="ListParagraph"/>
-        <w:numPr>
-          <w:ilvl w:val="1"/>
-          <w:numId w:val="3"/>
-        </w:numPr>
-        <w:spacing w:after="0" w:line="240" w:lineRule="auto"/>
-        <w:ind w:left="990"/>
-        <w:contextualSpacing w:val="0"/>
-        <w:rPr>
-          <w:rFonts w:cstheme="minorHAnsi"/>
-          <w:sz w:val="20"/>
-          <w:szCs w:val="20"/>
-        </w:rPr>
-      </w:pPr>
-      <w:r>
-        <w:rPr>
-          <w:rFonts w:cstheme="minorHAnsi"/>
-          <w:sz w:val="20"/>
-          <w:szCs w:val="20"/>
-        </w:rPr>
-        <w:t xml:space="preserve">Recursive feature selection seemed to be working well even though it was computationally intensive as it reduced the </w:t>
-      </w:r>
-      <w:proofErr w:type="spellStart"/>
-      <w:r>
-        <w:rPr>
-          <w:rFonts w:cstheme="minorHAnsi"/>
-          <w:sz w:val="20"/>
-          <w:szCs w:val="20"/>
-        </w:rPr>
-        <w:t>rmse</w:t>
-      </w:r>
-      <w:proofErr w:type="spellEnd"/>
-      <w:r>
-        <w:rPr>
-          <w:rFonts w:cstheme="minorHAnsi"/>
-          <w:sz w:val="20"/>
-          <w:szCs w:val="20"/>
-        </w:rPr>
-        <w:t xml:space="preserve"> by </w:t>
-      </w:r>
-      <w:proofErr w:type="spellStart"/>
-      <w:r>
-        <w:rPr>
-          <w:rFonts w:cstheme="minorHAnsi"/>
-          <w:sz w:val="20"/>
-          <w:szCs w:val="20"/>
-        </w:rPr>
-        <w:t>atleast</w:t>
-      </w:r>
-      <w:proofErr w:type="spellEnd"/>
-      <w:r>
-        <w:rPr>
-          <w:rFonts w:cstheme="minorHAnsi"/>
-          <w:sz w:val="20"/>
-          <w:szCs w:val="20"/>
-        </w:rPr>
-        <w:t xml:space="preserve"> 5 for the Beijing PM2.5, PM10 and O3 models compared to a model without feature selection. </w:t>
-      </w:r>
-    </w:p>
-    <w:p>
-      <w:pPr>
-        <w:pStyle w:val="ListParagraph"/>
-        <w:numPr>
-          <w:ilvl w:val="1"/>
-          <w:numId w:val="3"/>
-        </w:numPr>
-        <w:spacing w:after="0" w:line="240" w:lineRule="auto"/>
-        <w:ind w:left="990"/>
-        <w:contextualSpacing w:val="0"/>
-        <w:rPr>
-          <w:rFonts w:cstheme="minorHAnsi"/>
-          <w:sz w:val="20"/>
-          <w:szCs w:val="20"/>
-        </w:rPr>
-      </w:pPr>
-      <w:r>
-        <w:rPr>
-          <w:rFonts w:cstheme="minorHAnsi"/>
-          <w:sz w:val="20"/>
-          <w:szCs w:val="20"/>
-        </w:rPr>
-        <w:lastRenderedPageBreak/>
-        <w:t xml:space="preserve">In case of Weather data for the future 2 days, we used </w:t>
-      </w:r>
-      <w:proofErr w:type="spellStart"/>
-      <w:r>
-        <w:rPr>
-          <w:rFonts w:cstheme="minorHAnsi"/>
-          <w:sz w:val="20"/>
-          <w:szCs w:val="20"/>
-        </w:rPr>
-        <w:t>caiyunapp’s</w:t>
-      </w:r>
-      <w:proofErr w:type="spellEnd"/>
-      <w:r>
-        <w:rPr>
-          <w:rFonts w:cstheme="minorHAnsi"/>
-          <w:sz w:val="20"/>
-          <w:szCs w:val="20"/>
-        </w:rPr>
-        <w:t xml:space="preserve"> data. There were some missing values in this data as it was real time. </w:t>
-      </w:r>
-      <w:proofErr w:type="gramStart"/>
-      <w:r>
-        <w:rPr>
-          <w:rFonts w:cstheme="minorHAnsi"/>
-          <w:sz w:val="20"/>
-          <w:szCs w:val="20"/>
-        </w:rPr>
-        <w:t>In order to</w:t>
-      </w:r>
-      <w:proofErr w:type="gramEnd"/>
-      <w:r>
-        <w:rPr>
-          <w:rFonts w:cstheme="minorHAnsi"/>
-          <w:sz w:val="20"/>
-          <w:szCs w:val="20"/>
-        </w:rPr>
-        <w:t xml:space="preserve"> impute for the missing values, we used the previous day’s data for the </w:t>
-      </w:r>
-      <w:proofErr w:type="spellStart"/>
-      <w:r>
-        <w:rPr>
-          <w:rFonts w:cstheme="minorHAnsi"/>
-          <w:sz w:val="20"/>
-          <w:szCs w:val="20"/>
-        </w:rPr>
-        <w:t>stationId</w:t>
-      </w:r>
-      <w:proofErr w:type="spellEnd"/>
-      <w:r>
-        <w:rPr>
-          <w:rFonts w:cstheme="minorHAnsi"/>
-          <w:sz w:val="20"/>
-          <w:szCs w:val="20"/>
-        </w:rPr>
-        <w:t xml:space="preserve">, hour to match the predictor variables as closely possible. </w:t>
-      </w:r>
-    </w:p>
-    <w:p>
-      <w:pPr>
-        <w:pStyle w:val="ListParagraph"/>
-        <w:numPr>
-          <w:ilvl w:val="0"/>
-          <w:numId w:val="3"/>
-        </w:numPr>
-        <w:spacing w:after="0" w:line="240" w:lineRule="auto"/>
         <w:ind w:left="180" w:right="180" w:firstLine="0"/>
         <w:contextualSpacing w:val="0"/>
         <w:rPr>
@@ -2138,28 +2156,32 @@
           <w:sz w:val="20"/>
           <w:szCs w:val="20"/>
         </w:rPr>
-        <w:t xml:space="preserve">Sample code &amp; </w:t>
-      </w:r>
-      <w:proofErr w:type="gramStart"/>
-      <w:r>
+        <w:t>Sample code &amp; output :</w:t>
+      </w:r>
+      <w:r>
+        <w:rPr>
+          <w:rFonts w:cstheme="minorHAnsi"/>
+          <w:noProof/>
+          <w:sz w:val="20"/>
+          <w:szCs w:val="20"/>
+        </w:rPr>
+        <w:t xml:space="preserve"> </w:t>
+      </w:r>
+    </w:p>
+    <w:p>
+      <w:pPr>
+        <w:pStyle w:val="ListParagraph"/>
+        <w:spacing w:after="0" w:line="240" w:lineRule="auto"/>
+        <w:ind w:left="180" w:right="180"/>
+        <w:contextualSpacing w:val="0"/>
+        <w:jc w:val="center"/>
         <w:rPr>
           <w:rFonts w:cstheme="minorHAnsi"/>
           <w:b/>
           <w:sz w:val="20"/>
           <w:szCs w:val="20"/>
         </w:rPr>
-        <w:t>output :</w:t>
-      </w:r>
-      <w:proofErr w:type="gramEnd"/>
-      <w:r>
-        <w:rPr>
-          <w:rFonts w:cstheme="minorHAnsi"/>
-          <w:noProof/>
-          <w:sz w:val="20"/>
-          <w:szCs w:val="20"/>
-        </w:rPr>
-        <w:t xml:space="preserve"> </w:t>
-      </w:r>
+      </w:pPr>
       <w:r>
         <w:rPr>
           <w:rFonts w:cstheme="minorHAnsi"/>
@@ -2169,8 +2191,8 @@
         </w:rPr>
         <w:drawing>
           <wp:inline distT="0" distB="0" distL="0" distR="0">
-            <wp:extent cx="5772150" cy="5981700"/>
-            <wp:effectExtent l="0" t="0" r="0" b="0"/>
+            <wp:extent cx="4806950" cy="4762385"/>
+            <wp:effectExtent l="0" t="0" r="0" b="635"/>
             <wp:docPr id="4" name="Picture 4"/>
             <wp:cNvGraphicFramePr>
               <a:graphicFrameLocks xmlns:a="http://schemas.openxmlformats.org/drawingml/2006/main" noChangeAspect="1"/>
@@ -2184,7 +2206,7 @@
                       <a:picLocks noChangeAspect="1" noChangeArrowheads="1"/>
                     </pic:cNvPicPr>
                   </pic:nvPicPr>
-                  <pic:blipFill>
+                  <pic:blipFill rotWithShape="1">
                     <a:blip r:embed="rId11">
                       <a:extLst>
                         <a:ext uri="{28A0092B-C50C-407E-A947-70E740481C1C}">
@@ -2192,15 +2214,13 @@
                         </a:ext>
                       </a:extLst>
                     </a:blip>
-                    <a:srcRect/>
-                    <a:stretch>
-                      <a:fillRect/>
-                    </a:stretch>
+                    <a:srcRect t="4398"/>
+                    <a:stretch/>
                   </pic:blipFill>
                   <pic:spPr bwMode="auto">
                     <a:xfrm>
                       <a:off x="0" y="0"/>
-                      <a:ext cx="5772150" cy="5981700"/>
+                      <a:ext cx="4811708" cy="4767099"/>
                     </a:xfrm>
                     <a:prstGeom prst="rect">
                       <a:avLst/>
@@ -2209,6 +2229,11 @@
                     <a:ln>
                       <a:noFill/>
                     </a:ln>
+                    <a:extLst>
+                      <a:ext uri="{53640926-AAD7-44D8-BBD7-CCE9431645EC}">
+                        <a14:shadowObscured xmlns:a14="http://schemas.microsoft.com/office/drawing/2010/main"/>
+                      </a:ext>
+                    </a:extLst>
                   </pic:spPr>
                 </pic:pic>
               </a:graphicData>
@@ -2216,14 +2241,6 @@
           </wp:inline>
         </w:drawing>
       </w:r>
-      <w:r>
-        <w:rPr>
-          <w:rFonts w:cstheme="minorHAnsi"/>
-          <w:sz w:val="20"/>
-          <w:szCs w:val="20"/>
-        </w:rPr>
-        <w:t xml:space="preserve"> </w:t>
-      </w:r>
     </w:p>
     <w:p>
       <w:pPr>
@@ -2239,6 +2256,274 @@
     </w:p>
     <w:p>
       <w:pPr>
+        <w:pStyle w:val="ListParagraph"/>
+        <w:numPr>
+          <w:ilvl w:val="0"/>
+          <w:numId w:val="3"/>
+        </w:numPr>
+        <w:spacing w:after="0" w:line="240" w:lineRule="auto"/>
+        <w:ind w:left="360" w:hanging="180"/>
+        <w:contextualSpacing w:val="0"/>
+        <w:rPr>
+          <w:rFonts w:cstheme="minorHAnsi"/>
+          <w:b/>
+          <w:sz w:val="20"/>
+          <w:szCs w:val="20"/>
+        </w:rPr>
+      </w:pPr>
+      <w:r>
+        <w:rPr>
+          <w:rFonts w:cstheme="minorHAnsi"/>
+          <w:b/>
+          <w:sz w:val="20"/>
+          <w:szCs w:val="20"/>
+        </w:rPr>
+        <w:t xml:space="preserve">Observations: </w:t>
+      </w:r>
+    </w:p>
+    <w:p>
+      <w:pPr>
+        <w:pStyle w:val="ListParagraph"/>
+        <w:numPr>
+          <w:ilvl w:val="1"/>
+          <w:numId w:val="3"/>
+        </w:numPr>
+        <w:spacing w:after="0" w:line="240" w:lineRule="auto"/>
+        <w:ind w:left="990"/>
+        <w:contextualSpacing w:val="0"/>
+        <w:rPr>
+          <w:rFonts w:cstheme="minorHAnsi"/>
+          <w:sz w:val="20"/>
+          <w:szCs w:val="20"/>
+        </w:rPr>
+      </w:pPr>
+      <w:r>
+        <w:rPr>
+          <w:rFonts w:cstheme="minorHAnsi"/>
+          <w:sz w:val="20"/>
+          <w:szCs w:val="20"/>
+        </w:rPr>
+        <w:t xml:space="preserve">The model averaged 0.56 SMAPE </w:t>
+      </w:r>
+      <w:r>
+        <w:rPr>
+          <w:rFonts w:cstheme="minorHAnsi"/>
+          <w:sz w:val="20"/>
+          <w:szCs w:val="20"/>
+        </w:rPr>
+        <w:t xml:space="preserve">over multiple days </w:t>
+      </w:r>
+      <w:r>
+        <w:rPr>
+          <w:rFonts w:cstheme="minorHAnsi"/>
+          <w:sz w:val="20"/>
+          <w:szCs w:val="20"/>
+        </w:rPr>
+        <w:t xml:space="preserve">with minimum of 0.39 and maximum of 0.67 </w:t>
+      </w:r>
+    </w:p>
+    <w:p>
+      <w:pPr>
+        <w:pStyle w:val="ListParagraph"/>
+        <w:numPr>
+          <w:ilvl w:val="1"/>
+          <w:numId w:val="3"/>
+        </w:numPr>
+        <w:spacing w:after="0" w:line="240" w:lineRule="auto"/>
+        <w:ind w:left="990"/>
+        <w:contextualSpacing w:val="0"/>
+        <w:rPr>
+          <w:rFonts w:cstheme="minorHAnsi"/>
+          <w:sz w:val="20"/>
+          <w:szCs w:val="20"/>
+        </w:rPr>
+      </w:pPr>
+      <w:r>
+        <w:rPr>
+          <w:rFonts w:cstheme="minorHAnsi"/>
+          <w:sz w:val="20"/>
+          <w:szCs w:val="20"/>
+        </w:rPr>
+        <w:t xml:space="preserve">Before doing missing value imputation and outlier elimination, for Beijing the PM2.5 and PM10 model had </w:t>
+      </w:r>
+      <w:proofErr w:type="spellStart"/>
+      <w:r>
+        <w:rPr>
+          <w:rFonts w:cstheme="minorHAnsi"/>
+          <w:sz w:val="20"/>
+          <w:szCs w:val="20"/>
+        </w:rPr>
+        <w:t>rmse</w:t>
+      </w:r>
+      <w:proofErr w:type="spellEnd"/>
+      <w:r>
+        <w:rPr>
+          <w:rFonts w:cstheme="minorHAnsi"/>
+          <w:sz w:val="20"/>
+          <w:szCs w:val="20"/>
+        </w:rPr>
+        <w:t xml:space="preserve"> = ~65 whereas post the treatments the </w:t>
+      </w:r>
+      <w:proofErr w:type="spellStart"/>
+      <w:r>
+        <w:rPr>
+          <w:rFonts w:cstheme="minorHAnsi"/>
+          <w:sz w:val="20"/>
+          <w:szCs w:val="20"/>
+        </w:rPr>
+        <w:t>rmse</w:t>
+      </w:r>
+      <w:proofErr w:type="spellEnd"/>
+      <w:r>
+        <w:rPr>
+          <w:rFonts w:cstheme="minorHAnsi"/>
+          <w:sz w:val="20"/>
+          <w:szCs w:val="20"/>
+        </w:rPr>
+        <w:t xml:space="preserve"> reduced to ~36.</w:t>
+      </w:r>
+    </w:p>
+    <w:p>
+      <w:pPr>
+        <w:pStyle w:val="ListParagraph"/>
+        <w:numPr>
+          <w:ilvl w:val="1"/>
+          <w:numId w:val="3"/>
+        </w:numPr>
+        <w:spacing w:after="0" w:line="240" w:lineRule="auto"/>
+        <w:ind w:left="990"/>
+        <w:contextualSpacing w:val="0"/>
+        <w:rPr>
+          <w:rFonts w:cstheme="minorHAnsi"/>
+          <w:sz w:val="20"/>
+          <w:szCs w:val="20"/>
+        </w:rPr>
+      </w:pPr>
+      <w:r>
+        <w:rPr>
+          <w:rFonts w:cstheme="minorHAnsi"/>
+          <w:sz w:val="20"/>
+          <w:szCs w:val="20"/>
+        </w:rPr>
+        <w:lastRenderedPageBreak/>
+        <w:t xml:space="preserve">Recursive feature selection seemed to be working well even though it was computationally intensive as it reduced the </w:t>
+      </w:r>
+      <w:proofErr w:type="spellStart"/>
+      <w:r>
+        <w:rPr>
+          <w:rFonts w:cstheme="minorHAnsi"/>
+          <w:sz w:val="20"/>
+          <w:szCs w:val="20"/>
+        </w:rPr>
+        <w:t>rmse</w:t>
+      </w:r>
+      <w:proofErr w:type="spellEnd"/>
+      <w:r>
+        <w:rPr>
+          <w:rFonts w:cstheme="minorHAnsi"/>
+          <w:sz w:val="20"/>
+          <w:szCs w:val="20"/>
+        </w:rPr>
+        <w:t xml:space="preserve"> by </w:t>
+      </w:r>
+      <w:proofErr w:type="spellStart"/>
+      <w:r>
+        <w:rPr>
+          <w:rFonts w:cstheme="minorHAnsi"/>
+          <w:sz w:val="20"/>
+          <w:szCs w:val="20"/>
+        </w:rPr>
+        <w:t>atleast</w:t>
+      </w:r>
+      <w:proofErr w:type="spellEnd"/>
+      <w:r>
+        <w:rPr>
+          <w:rFonts w:cstheme="minorHAnsi"/>
+          <w:sz w:val="20"/>
+          <w:szCs w:val="20"/>
+        </w:rPr>
+        <w:t xml:space="preserve"> 5 for the Beijing PM2.5, PM10 and O3 models compared to a model without feature selection. </w:t>
+      </w:r>
+    </w:p>
+    <w:p>
+      <w:pPr>
+        <w:pStyle w:val="ListParagraph"/>
+        <w:numPr>
+          <w:ilvl w:val="1"/>
+          <w:numId w:val="3"/>
+        </w:numPr>
+        <w:spacing w:after="0" w:line="240" w:lineRule="auto"/>
+        <w:ind w:left="990"/>
+        <w:contextualSpacing w:val="0"/>
+        <w:rPr>
+          <w:rFonts w:cstheme="minorHAnsi"/>
+          <w:sz w:val="20"/>
+          <w:szCs w:val="20"/>
+        </w:rPr>
+      </w:pPr>
+      <w:r>
+        <w:rPr>
+          <w:rFonts w:cstheme="minorHAnsi"/>
+          <w:sz w:val="20"/>
+          <w:szCs w:val="20"/>
+        </w:rPr>
+        <w:t xml:space="preserve">In case of Weather data for the future 2 days, we used </w:t>
+      </w:r>
+      <w:proofErr w:type="spellStart"/>
+      <w:r>
+        <w:rPr>
+          <w:rFonts w:cstheme="minorHAnsi"/>
+          <w:sz w:val="20"/>
+          <w:szCs w:val="20"/>
+        </w:rPr>
+        <w:t>caiyunapp’s</w:t>
+      </w:r>
+      <w:proofErr w:type="spellEnd"/>
+      <w:r>
+        <w:rPr>
+          <w:rFonts w:cstheme="minorHAnsi"/>
+          <w:sz w:val="20"/>
+          <w:szCs w:val="20"/>
+        </w:rPr>
+        <w:t xml:space="preserve"> data. There were some missing values in this data as it was real time. In order to impute for the missi</w:t>
+      </w:r>
+      <w:r>
+        <w:rPr>
+          <w:rFonts w:cstheme="minorHAnsi"/>
+          <w:sz w:val="20"/>
+          <w:szCs w:val="20"/>
+        </w:rPr>
+        <w:t xml:space="preserve">ng values, we used the previous </w:t>
+      </w:r>
+      <w:r>
+        <w:rPr>
+          <w:rFonts w:cstheme="minorHAnsi"/>
+          <w:sz w:val="20"/>
+          <w:szCs w:val="20"/>
+        </w:rPr>
+        <w:t xml:space="preserve">day’s data for the </w:t>
+      </w:r>
+      <w:proofErr w:type="spellStart"/>
+      <w:r>
+        <w:rPr>
+          <w:rFonts w:cstheme="minorHAnsi"/>
+          <w:sz w:val="20"/>
+          <w:szCs w:val="20"/>
+        </w:rPr>
+        <w:t>stationId</w:t>
+      </w:r>
+      <w:proofErr w:type="spellEnd"/>
+      <w:r>
+        <w:rPr>
+          <w:rFonts w:cstheme="minorHAnsi"/>
+          <w:sz w:val="20"/>
+          <w:szCs w:val="20"/>
+        </w:rPr>
+        <w:t xml:space="preserve">, hour to match the predictor variables as closely possible. </w:t>
+      </w:r>
+    </w:p>
+    <w:p>
+      <w:pPr>
         <w:spacing w:after="0" w:line="240" w:lineRule="auto"/>
         <w:rPr>
           <w:sz w:val="20"/>
@@ -2288,23 +2573,7 @@
           <w:sz w:val="20"/>
           <w:szCs w:val="20"/>
         </w:rPr>
-        <w:t xml:space="preserve">We decided to try an ARIMA model with this data since it is a time-series forecasting based model.   Unlike a regression model where you get to choose what features to use in the model, and there’s </w:t>
-      </w:r>
-      <w:proofErr w:type="gramStart"/>
-      <w:r>
-        <w:rPr>
-          <w:sz w:val="20"/>
-          <w:szCs w:val="20"/>
-        </w:rPr>
-        <w:t>a whole process</w:t>
-      </w:r>
-      <w:proofErr w:type="gramEnd"/>
-      <w:r>
-        <w:rPr>
-          <w:sz w:val="20"/>
-          <w:szCs w:val="20"/>
-        </w:rPr>
-        <w:t xml:space="preserve"> to figure out which features would be best to use, ARIMA is simply based on time and the feat</w:t>
+        <w:t>We decided to try an ARIMA model with this data since it is a time-series forecasting based model.   Unlike a regression model where you get to choose what features to use in the model, and there’s a whole process to figure out which features would be best to use, ARIMA is simply based on time and the feat</w:t>
       </w:r>
       <w:r>
         <w:rPr>
@@ -2346,15 +2615,7 @@
           <w:sz w:val="20"/>
           <w:szCs w:val="20"/>
         </w:rPr>
-        <w:t xml:space="preserve">Another task to make sure to accomplish before running the model was to </w:t>
-      </w:r>
-      <w:r>
-        <w:rPr>
-          <w:sz w:val="20"/>
-          <w:szCs w:val="20"/>
-        </w:rPr>
-        <w:lastRenderedPageBreak/>
-        <w:t>take care of</w:t>
+        <w:t>Another task to make sure to accomplish before running the model was to take care of</w:t>
       </w:r>
       <w:r>
         <w:rPr>
@@ -2406,7 +2667,6 @@
         <w:t xml:space="preserve">ng </w:t>
       </w:r>
       <w:proofErr w:type="spellStart"/>
-      <w:proofErr w:type="gramStart"/>
       <w:r>
         <w:rPr>
           <w:sz w:val="20"/>
@@ -2415,7 +2675,6 @@
         <w:t>na.locf</w:t>
       </w:r>
       <w:proofErr w:type="spellEnd"/>
-      <w:proofErr w:type="gramEnd"/>
       <w:r>
         <w:rPr>
           <w:sz w:val="20"/>
@@ -2451,7 +2710,6 @@
         <w:t xml:space="preserve">Once we took care of NAs, it was time to decompose our data.  The goal of this step was to be determine if there were seasonal components and/or trend components.  Overall, most stations in the past month only had seasonal components based on time, and weekend/weekday.  Therefore, each station seemed to have a seasonal component, and were relatively stationary.  We used </w:t>
       </w:r>
       <w:proofErr w:type="spellStart"/>
-      <w:proofErr w:type="gramStart"/>
       <w:r>
         <w:rPr>
           <w:sz w:val="20"/>
@@ -2460,7 +2718,6 @@
         <w:t>auto.arima</w:t>
       </w:r>
       <w:proofErr w:type="spellEnd"/>
-      <w:proofErr w:type="gramEnd"/>
       <w:r>
         <w:rPr>
           <w:sz w:val="20"/>
@@ -2482,198 +2739,287 @@
       <w:pPr>
         <w:spacing w:after="0" w:line="240" w:lineRule="auto"/>
         <w:rPr>
+          <w:b/>
           <w:i/>
           <w:sz w:val="20"/>
           <w:szCs w:val="20"/>
-        </w:rPr>
-      </w:pPr>
-      <w:r>
-        <w:rPr>
+          <w:u w:val="single"/>
+        </w:rPr>
+      </w:pPr>
+      <w:r>
+        <w:rPr>
+          <w:b/>
           <w:i/>
           <w:sz w:val="20"/>
           <w:szCs w:val="20"/>
+          <w:u w:val="single"/>
         </w:rPr>
         <w:t xml:space="preserve">Section </w:t>
       </w:r>
       <w:r>
         <w:rPr>
+          <w:b/>
           <w:i/>
           <w:sz w:val="20"/>
           <w:szCs w:val="20"/>
-        </w:rPr>
-        <w:t>06</w:t>
-      </w:r>
-      <w:r>
-        <w:rPr>
+          <w:u w:val="single"/>
+        </w:rPr>
+        <w:t>07</w:t>
+      </w:r>
+      <w:r>
+        <w:rPr>
+          <w:b/>
           <w:i/>
           <w:sz w:val="20"/>
           <w:szCs w:val="20"/>
-        </w:rPr>
-        <w:t>: Model Performance</w:t>
-      </w:r>
-    </w:p>
-    <w:p>
-      <w:pPr>
-        <w:spacing w:after="0" w:line="240" w:lineRule="auto"/>
-        <w:rPr>
-          <w:sz w:val="20"/>
-          <w:szCs w:val="20"/>
           <w:u w:val="single"/>
         </w:rPr>
-      </w:pPr>
-    </w:p>
-    <w:p>
-      <w:pPr>
-        <w:spacing w:after="0" w:line="240" w:lineRule="auto"/>
-        <w:rPr>
+        <w:t xml:space="preserve">: </w:t>
+      </w:r>
+      <w:r>
+        <w:rPr>
+          <w:b/>
           <w:i/>
           <w:sz w:val="20"/>
           <w:szCs w:val="20"/>
-        </w:rPr>
-      </w:pPr>
-      <w:r>
-        <w:rPr>
+          <w:u w:val="single"/>
+        </w:rPr>
+        <w:t>Leaderboard</w:t>
+      </w:r>
+      <w:r>
+        <w:rPr>
+          <w:b/>
           <w:i/>
           <w:sz w:val="20"/>
           <w:szCs w:val="20"/>
-        </w:rPr>
-        <w:t>Section 07: Collaboration</w:t>
-      </w:r>
-    </w:p>
-    <w:p>
-      <w:pPr>
-        <w:spacing w:after="0" w:line="240" w:lineRule="auto"/>
-        <w:rPr>
+          <w:u w:val="single"/>
+        </w:rPr>
+        <w:t xml:space="preserve">: </w:t>
+      </w:r>
+      <w:r>
+        <w:rPr>
+          <w:sz w:val="20"/>
+          <w:szCs w:val="20"/>
+        </w:rPr>
+        <w:t xml:space="preserve">We </w:t>
+      </w:r>
+      <w:r>
+        <w:rPr>
+          <w:sz w:val="20"/>
+          <w:szCs w:val="20"/>
+        </w:rPr>
+        <w:t>started submitting our results from May 21 and have done 28 submissions till the end of the competition. We stand at 213</w:t>
+      </w:r>
+      <w:r>
+        <w:rPr>
+          <w:sz w:val="20"/>
+          <w:szCs w:val="20"/>
+          <w:vertAlign w:val="superscript"/>
+        </w:rPr>
+        <w:t>th</w:t>
+      </w:r>
+      <w:r>
+        <w:rPr>
+          <w:sz w:val="20"/>
+          <w:szCs w:val="20"/>
+        </w:rPr>
+        <w:t xml:space="preserve"> place with </w:t>
+      </w:r>
+      <w:r>
+        <w:rPr>
+          <w:sz w:val="20"/>
+          <w:szCs w:val="20"/>
+        </w:rPr>
+        <w:t xml:space="preserve">public score of 1.4873 and weighted score of 1.3643. </w:t>
+      </w:r>
+    </w:p>
+    <w:p>
+      <w:pPr>
+        <w:spacing w:after="0" w:line="240" w:lineRule="auto"/>
+        <w:rPr>
+          <w:sz w:val="20"/>
+          <w:szCs w:val="20"/>
+          <w:u w:val="single"/>
+        </w:rPr>
+      </w:pPr>
+    </w:p>
+    <w:p>
+      <w:pPr>
+        <w:spacing w:after="0" w:line="240" w:lineRule="auto"/>
+        <w:rPr>
+          <w:b/>
           <w:i/>
           <w:sz w:val="20"/>
           <w:szCs w:val="20"/>
-        </w:rPr>
-      </w:pPr>
-    </w:p>
-    <w:p>
-      <w:pPr>
-        <w:spacing w:after="0" w:line="240" w:lineRule="auto"/>
-        <w:rPr>
+          <w:u w:val="single"/>
+        </w:rPr>
+      </w:pPr>
+      <w:r>
+        <w:rPr>
+          <w:b/>
           <w:i/>
           <w:sz w:val="20"/>
           <w:szCs w:val="20"/>
-        </w:rPr>
-      </w:pPr>
-      <w:r>
-        <w:rPr>
+          <w:u w:val="single"/>
+        </w:rPr>
+        <w:t>Section 08</w:t>
+      </w:r>
+      <w:r>
+        <w:rPr>
+          <w:b/>
           <w:i/>
           <w:sz w:val="20"/>
           <w:szCs w:val="20"/>
-        </w:rPr>
-        <w:t xml:space="preserve">Section </w:t>
-      </w:r>
-      <w:r>
-        <w:rPr>
-          <w:i/>
-          <w:sz w:val="20"/>
-          <w:szCs w:val="20"/>
-        </w:rPr>
-        <w:t xml:space="preserve">08: </w:t>
-      </w:r>
-      <w:r>
-        <w:rPr>
-          <w:i/>
-          <w:sz w:val="20"/>
-          <w:szCs w:val="20"/>
-        </w:rPr>
-        <w:t>What would you have done differently?</w:t>
-      </w:r>
-    </w:p>
-    <w:p>
-      <w:pPr>
-        <w:spacing w:after="0" w:line="240" w:lineRule="auto"/>
-        <w:rPr>
-          <w:i/>
-          <w:sz w:val="20"/>
-          <w:szCs w:val="20"/>
-        </w:rPr>
-      </w:pPr>
-    </w:p>
-    <w:p>
-      <w:pPr>
-        <w:spacing w:after="0" w:line="240" w:lineRule="auto"/>
-        <w:rPr>
-          <w:sz w:val="20"/>
-          <w:szCs w:val="20"/>
-        </w:rPr>
-      </w:pPr>
-      <w:r>
-        <w:rPr>
-          <w:i/>
-          <w:sz w:val="20"/>
-          <w:szCs w:val="20"/>
-        </w:rPr>
-        <w:tab/>
-      </w:r>
-      <w:r>
-        <w:rPr>
-          <w:sz w:val="20"/>
-          <w:szCs w:val="20"/>
-        </w:rPr>
-        <w:t xml:space="preserve">In general, we </w:t>
-      </w:r>
-      <w:r>
-        <w:rPr>
-          <w:sz w:val="20"/>
-          <w:szCs w:val="20"/>
-        </w:rPr>
-        <w:t>are satisfied with the outcome of the project given the deadline.</w:t>
-      </w:r>
-      <w:r>
-        <w:rPr>
-          <w:sz w:val="20"/>
-          <w:szCs w:val="20"/>
-        </w:rPr>
-        <w:t xml:space="preserve"> </w:t>
-      </w:r>
-      <w:r>
-        <w:rPr>
-          <w:sz w:val="20"/>
-          <w:szCs w:val="20"/>
-        </w:rPr>
-        <w:t xml:space="preserve">With additional time, there are several improvements that could have been made. </w:t>
-      </w:r>
-      <w:r>
-        <w:rPr>
-          <w:sz w:val="20"/>
-          <w:szCs w:val="20"/>
-        </w:rPr>
-        <w:t xml:space="preserve">The first would have been to submit earlier. The relatively small number of submissions hurt our overall score on the leaderboard. </w:t>
-      </w:r>
-      <w:r>
-        <w:rPr>
-          <w:sz w:val="20"/>
-          <w:szCs w:val="20"/>
-        </w:rPr>
-        <w:t>It also would have been beneficial to create an ensemble model that combined the linear regression and ARIMA models, instead of submitting results separately. Finally, we made considerable progress</w:t>
-      </w:r>
-      <w:r>
-        <w:rPr>
-          <w:sz w:val="20"/>
-          <w:szCs w:val="20"/>
-        </w:rPr>
-        <w:t xml:space="preserve"> toward an LSTM model that showed a significant improvement in performance </w:t>
-      </w:r>
-      <w:r>
-        <w:rPr>
-          <w:sz w:val="20"/>
-          <w:szCs w:val="20"/>
-        </w:rPr>
-        <w:t>over the other models. Unfortunately, with the time constraints we were not able to use the model for our forecast submissions.</w:t>
+          <w:u w:val="single"/>
+        </w:rPr>
+        <w:t>: Collaboration</w:t>
       </w:r>
       <w:bookmarkStart w:id="0" w:name="_GoBack"/>
       <w:bookmarkEnd w:id="0"/>
+    </w:p>
+    <w:p>
+      <w:pPr>
+        <w:spacing w:after="0" w:line="240" w:lineRule="auto"/>
+        <w:rPr>
+          <w:i/>
+          <w:sz w:val="20"/>
+          <w:szCs w:val="20"/>
+        </w:rPr>
+      </w:pPr>
+    </w:p>
+    <w:p>
+      <w:pPr>
+        <w:spacing w:after="0" w:line="240" w:lineRule="auto"/>
+        <w:rPr>
+          <w:b/>
+          <w:i/>
+          <w:sz w:val="20"/>
+          <w:szCs w:val="20"/>
+          <w:u w:val="single"/>
+        </w:rPr>
+      </w:pPr>
+      <w:r>
+        <w:rPr>
+          <w:b/>
+          <w:i/>
+          <w:sz w:val="20"/>
+          <w:szCs w:val="20"/>
+          <w:u w:val="single"/>
+        </w:rPr>
+        <w:t xml:space="preserve">Section </w:t>
+      </w:r>
+      <w:r>
+        <w:rPr>
+          <w:b/>
+          <w:i/>
+          <w:sz w:val="20"/>
+          <w:szCs w:val="20"/>
+          <w:u w:val="single"/>
+        </w:rPr>
+        <w:t>09</w:t>
+      </w:r>
+      <w:r>
+        <w:rPr>
+          <w:b/>
+          <w:i/>
+          <w:sz w:val="20"/>
+          <w:szCs w:val="20"/>
+          <w:u w:val="single"/>
+        </w:rPr>
+        <w:t xml:space="preserve">: </w:t>
+      </w:r>
+      <w:r>
+        <w:rPr>
+          <w:b/>
+          <w:i/>
+          <w:sz w:val="20"/>
+          <w:szCs w:val="20"/>
+          <w:u w:val="single"/>
+        </w:rPr>
+        <w:t>What would you have done differently?</w:t>
+      </w:r>
+    </w:p>
+    <w:p>
+      <w:pPr>
+        <w:spacing w:after="0" w:line="240" w:lineRule="auto"/>
+        <w:rPr>
+          <w:i/>
+          <w:sz w:val="20"/>
+          <w:szCs w:val="20"/>
+        </w:rPr>
+      </w:pPr>
+    </w:p>
+    <w:p>
+      <w:pPr>
+        <w:spacing w:after="0" w:line="240" w:lineRule="auto"/>
+        <w:rPr>
+          <w:sz w:val="20"/>
+          <w:szCs w:val="20"/>
+        </w:rPr>
+      </w:pPr>
+      <w:r>
+        <w:rPr>
+          <w:i/>
+          <w:sz w:val="20"/>
+          <w:szCs w:val="20"/>
+        </w:rPr>
+        <w:tab/>
+      </w:r>
+      <w:r>
+        <w:rPr>
+          <w:sz w:val="20"/>
+          <w:szCs w:val="20"/>
+        </w:rPr>
+        <w:t xml:space="preserve">In general, we </w:t>
+      </w:r>
+      <w:r>
+        <w:rPr>
+          <w:sz w:val="20"/>
+          <w:szCs w:val="20"/>
+        </w:rPr>
+        <w:t>are satisfied with the outcome of the project given the deadline.</w:t>
+      </w:r>
       <w:r>
         <w:rPr>
           <w:sz w:val="20"/>
           <w:szCs w:val="20"/>
         </w:rPr>
         <w:t xml:space="preserve"> </w:t>
+      </w:r>
+      <w:r>
+        <w:rPr>
+          <w:sz w:val="20"/>
+          <w:szCs w:val="20"/>
+        </w:rPr>
+        <w:t xml:space="preserve">With additional time, there are several improvements that could have been made. </w:t>
+      </w:r>
+      <w:r>
+        <w:rPr>
+          <w:sz w:val="20"/>
+          <w:szCs w:val="20"/>
+        </w:rPr>
+        <w:t xml:space="preserve">The first would have been to submit earlier. The relatively small number of submissions hurt our overall score on the leaderboard. </w:t>
+      </w:r>
+      <w:r>
+        <w:rPr>
+          <w:sz w:val="20"/>
+          <w:szCs w:val="20"/>
+        </w:rPr>
+        <w:t>It also would have been beneficial to create an ensemble model that combined the linear regression and ARIMA models, instead of submitting results separately. Finally, we made considerable progress</w:t>
+      </w:r>
+      <w:r>
+        <w:rPr>
+          <w:sz w:val="20"/>
+          <w:szCs w:val="20"/>
+        </w:rPr>
+        <w:t xml:space="preserve"> toward an LSTM model that showed a significant improvement in performance </w:t>
+      </w:r>
+      <w:r>
+        <w:rPr>
+          <w:sz w:val="20"/>
+          <w:szCs w:val="20"/>
+        </w:rPr>
+        <w:t xml:space="preserve">over the other models. Unfortunately, with the time constraints we were not able to use the model for our forecast submissions. </w:t>
       </w:r>
     </w:p>
     <w:sectPr>
@@ -2687,8 +3033,121 @@
 </file>
 
 <file path=word/numbering.xml><?xml version="1.0" encoding="utf-8"?>
-<w:numbering xmlns:wpc="http://schemas.microsoft.com/office/word/2010/wordprocessingCanvas" xmlns:cx="http://schemas.microsoft.com/office/drawing/2014/chartex" xmlns:cx1="http://schemas.microsoft.com/office/drawing/2015/9/8/chartex" xmlns:cx2="http://schemas.microsoft.com/office/drawing/2015/10/21/chartex" xmlns:cx3="http://schemas.microsoft.com/office/drawing/2016/5/9/chartex" xmlns:cx4="http://schemas.microsoft.com/office/drawing/2016/5/10/chartex" xmlns:cx5="http://schemas.microsoft.com/office/drawing/2016/5/11/chartex" xmlns:cx6="http://schemas.microsoft.com/office/drawing/2016/5/12/chartex" xmlns:cx7="http://schemas.microsoft.com/office/drawing/2016/5/13/chartex" xmlns:cx8="http://schemas.microsoft.com/office/drawing/2016/5/14/chartex" xmlns:mc="http://schemas.openxmlformats.org/markup-compatibility/2006" xmlns:aink="http://schemas.microsoft.com/office/drawing/2016/ink" xmlns:am3d="http://schemas.microsoft.com/office/drawing/2017/model3d" xmlns:o="urn:schemas-microsoft-com:office:office" xmlns:r="http://schemas.openxmlformats.org/officeDocument/2006/relationships" xmlns:m="http://schemas.openxmlformats.org/officeDocument/2006/math" xmlns:v="urn:schemas-microsoft-com:vml" xmlns:wp14="http://schemas.microsoft.com/office/word/2010/wordprocessingDrawing" xmlns:wp="http://schemas.openxmlformats.org/drawingml/2006/wordprocessingDrawing" xmlns:w10="urn:schemas-microsoft-com:office:word" xmlns:w="http://schemas.openxmlformats.org/wordprocessingml/2006/main" xmlns:w14="http://schemas.microsoft.com/office/word/2010/wordml" xmlns:w15="http://schemas.microsoft.com/office/word/2012/wordml" xmlns:w16cid="http://schemas.microsoft.com/office/word/2016/wordml/cid" xmlns:w16se="http://schemas.microsoft.com/office/word/2015/wordml/symex" xmlns:wpg="http://schemas.microsoft.com/office/word/2010/wordprocessingGroup" xmlns:wpi="http://schemas.microsoft.com/office/word/2010/wordprocessingInk" xmlns:wne="http://schemas.microsoft.com/office/word/2006/wordml" xmlns:wps="http://schemas.microsoft.com/office/word/2010/wordprocessingShape" mc:Ignorable="w14 w15 w16se w16cid wp14">
+<w:numbering xmlns:wpc="http://schemas.microsoft.com/office/word/2010/wordprocessingCanvas" xmlns:cx="http://schemas.microsoft.com/office/drawing/2014/chartex" xmlns:cx1="http://schemas.microsoft.com/office/drawing/2015/9/8/chartex" xmlns:mc="http://schemas.openxmlformats.org/markup-compatibility/2006" xmlns:o="urn:schemas-microsoft-com:office:office" xmlns:r="http://schemas.openxmlformats.org/officeDocument/2006/relationships" xmlns:m="http://schemas.openxmlformats.org/officeDocument/2006/math" xmlns:v="urn:schemas-microsoft-com:vml" xmlns:wp14="http://schemas.microsoft.com/office/word/2010/wordprocessingDrawing" xmlns:wp="http://schemas.openxmlformats.org/drawingml/2006/wordprocessingDrawing" xmlns:w10="urn:schemas-microsoft-com:office:word" xmlns:w="http://schemas.openxmlformats.org/wordprocessingml/2006/main" xmlns:w14="http://schemas.microsoft.com/office/word/2010/wordml" xmlns:w15="http://schemas.microsoft.com/office/word/2012/wordml" xmlns:w16se="http://schemas.microsoft.com/office/word/2015/wordml/symex" xmlns:wpg="http://schemas.microsoft.com/office/word/2010/wordprocessingGroup" xmlns:wpi="http://schemas.microsoft.com/office/word/2010/wordprocessingInk" xmlns:wne="http://schemas.microsoft.com/office/word/2006/wordml" xmlns:wps="http://schemas.microsoft.com/office/word/2010/wordprocessingShape" mc:Ignorable="w14 w15 w16se wp14">
   <w:abstractNum w:abstractNumId="0" w15:restartNumberingAfterBreak="0">
+    <w:nsid w:val="0CA5365C"/>
+    <w:multiLevelType w:val="hybridMultilevel"/>
+    <w:tmpl w:val="6382F754"/>
+    <w:lvl w:ilvl="0" w:tplc="04090001">
+      <w:start w:val="1"/>
+      <w:numFmt w:val="bullet"/>
+      <w:lvlText w:val=""/>
+      <w:lvlJc w:val="left"/>
+      <w:pPr>
+        <w:ind w:left="1440" w:hanging="360"/>
+      </w:pPr>
+      <w:rPr>
+        <w:rFonts w:ascii="Symbol" w:hAnsi="Symbol" w:hint="default"/>
+      </w:rPr>
+    </w:lvl>
+    <w:lvl w:ilvl="1" w:tplc="0409000F">
+      <w:start w:val="1"/>
+      <w:numFmt w:val="decimal"/>
+      <w:lvlText w:val="%2."/>
+      <w:lvlJc w:val="left"/>
+      <w:pPr>
+        <w:ind w:left="2160" w:hanging="360"/>
+      </w:pPr>
+      <w:rPr>
+        <w:rFonts w:hint="default"/>
+      </w:rPr>
+    </w:lvl>
+    <w:lvl w:ilvl="2" w:tplc="04090005" w:tentative="1">
+      <w:start w:val="1"/>
+      <w:numFmt w:val="bullet"/>
+      <w:lvlText w:val=""/>
+      <w:lvlJc w:val="left"/>
+      <w:pPr>
+        <w:ind w:left="2880" w:hanging="360"/>
+      </w:pPr>
+      <w:rPr>
+        <w:rFonts w:ascii="Wingdings" w:hAnsi="Wingdings" w:hint="default"/>
+      </w:rPr>
+    </w:lvl>
+    <w:lvl w:ilvl="3" w:tplc="04090001" w:tentative="1">
+      <w:start w:val="1"/>
+      <w:numFmt w:val="bullet"/>
+      <w:lvlText w:val=""/>
+      <w:lvlJc w:val="left"/>
+      <w:pPr>
+        <w:ind w:left="3600" w:hanging="360"/>
+      </w:pPr>
+      <w:rPr>
+        <w:rFonts w:ascii="Symbol" w:hAnsi="Symbol" w:hint="default"/>
+      </w:rPr>
+    </w:lvl>
+    <w:lvl w:ilvl="4" w:tplc="04090003" w:tentative="1">
+      <w:start w:val="1"/>
+      <w:numFmt w:val="bullet"/>
+      <w:lvlText w:val="o"/>
+      <w:lvlJc w:val="left"/>
+      <w:pPr>
+        <w:ind w:left="4320" w:hanging="360"/>
+      </w:pPr>
+      <w:rPr>
+        <w:rFonts w:ascii="Courier New" w:hAnsi="Courier New" w:cs="Courier New" w:hint="default"/>
+      </w:rPr>
+    </w:lvl>
+    <w:lvl w:ilvl="5" w:tplc="04090005" w:tentative="1">
+      <w:start w:val="1"/>
+      <w:numFmt w:val="bullet"/>
+      <w:lvlText w:val=""/>
+      <w:lvlJc w:val="left"/>
+      <w:pPr>
+        <w:ind w:left="5040" w:hanging="360"/>
+      </w:pPr>
+      <w:rPr>
+        <w:rFonts w:ascii="Wingdings" w:hAnsi="Wingdings" w:hint="default"/>
+      </w:rPr>
+    </w:lvl>
+    <w:lvl w:ilvl="6" w:tplc="04090001" w:tentative="1">
+      <w:start w:val="1"/>
+      <w:numFmt w:val="bullet"/>
+      <w:lvlText w:val=""/>
+      <w:lvlJc w:val="left"/>
+      <w:pPr>
+        <w:ind w:left="5760" w:hanging="360"/>
+      </w:pPr>
+      <w:rPr>
+        <w:rFonts w:ascii="Symbol" w:hAnsi="Symbol" w:hint="default"/>
+      </w:rPr>
+    </w:lvl>
+    <w:lvl w:ilvl="7" w:tplc="04090003" w:tentative="1">
+      <w:start w:val="1"/>
+      <w:numFmt w:val="bullet"/>
+      <w:lvlText w:val="o"/>
+      <w:lvlJc w:val="left"/>
+      <w:pPr>
+        <w:ind w:left="6480" w:hanging="360"/>
+      </w:pPr>
+      <w:rPr>
+        <w:rFonts w:ascii="Courier New" w:hAnsi="Courier New" w:cs="Courier New" w:hint="default"/>
+      </w:rPr>
+    </w:lvl>
+    <w:lvl w:ilvl="8" w:tplc="04090005" w:tentative="1">
+      <w:start w:val="1"/>
+      <w:numFmt w:val="bullet"/>
+      <w:lvlText w:val=""/>
+      <w:lvlJc w:val="left"/>
+      <w:pPr>
+        <w:ind w:left="7200" w:hanging="360"/>
+      </w:pPr>
+      <w:rPr>
+        <w:rFonts w:ascii="Wingdings" w:hAnsi="Wingdings" w:hint="default"/>
+      </w:rPr>
+    </w:lvl>
+  </w:abstractNum>
+  <w:abstractNum w:abstractNumId="1" w15:restartNumberingAfterBreak="0">
     <w:nsid w:val="107A5B5E"/>
     <w:multiLevelType w:val="hybridMultilevel"/>
     <w:tmpl w:val="E2A8C4F8"/>
@@ -2801,7 +3260,7 @@
       </w:rPr>
     </w:lvl>
   </w:abstractNum>
-  <w:abstractNum w:abstractNumId="1" w15:restartNumberingAfterBreak="0">
+  <w:abstractNum w:abstractNumId="2" w15:restartNumberingAfterBreak="0">
     <w:nsid w:val="112038FC"/>
     <w:multiLevelType w:val="hybridMultilevel"/>
     <w:tmpl w:val="C4EC0D80"/>
@@ -2914,7 +3373,233 @@
       </w:rPr>
     </w:lvl>
   </w:abstractNum>
-  <w:abstractNum w:abstractNumId="2" w15:restartNumberingAfterBreak="0">
+  <w:abstractNum w:abstractNumId="3" w15:restartNumberingAfterBreak="0">
+    <w:nsid w:val="14232E18"/>
+    <w:multiLevelType w:val="hybridMultilevel"/>
+    <w:tmpl w:val="0F6E66AA"/>
+    <w:lvl w:ilvl="0" w:tplc="04090001">
+      <w:start w:val="1"/>
+      <w:numFmt w:val="bullet"/>
+      <w:lvlText w:val=""/>
+      <w:lvlJc w:val="left"/>
+      <w:pPr>
+        <w:ind w:left="1440" w:hanging="360"/>
+      </w:pPr>
+      <w:rPr>
+        <w:rFonts w:ascii="Symbol" w:hAnsi="Symbol" w:hint="default"/>
+      </w:rPr>
+    </w:lvl>
+    <w:lvl w:ilvl="1" w:tplc="04090003" w:tentative="1">
+      <w:start w:val="1"/>
+      <w:numFmt w:val="bullet"/>
+      <w:lvlText w:val="o"/>
+      <w:lvlJc w:val="left"/>
+      <w:pPr>
+        <w:ind w:left="2160" w:hanging="360"/>
+      </w:pPr>
+      <w:rPr>
+        <w:rFonts w:ascii="Courier New" w:hAnsi="Courier New" w:cs="Courier New" w:hint="default"/>
+      </w:rPr>
+    </w:lvl>
+    <w:lvl w:ilvl="2" w:tplc="04090005" w:tentative="1">
+      <w:start w:val="1"/>
+      <w:numFmt w:val="bullet"/>
+      <w:lvlText w:val=""/>
+      <w:lvlJc w:val="left"/>
+      <w:pPr>
+        <w:ind w:left="2880" w:hanging="360"/>
+      </w:pPr>
+      <w:rPr>
+        <w:rFonts w:ascii="Wingdings" w:hAnsi="Wingdings" w:hint="default"/>
+      </w:rPr>
+    </w:lvl>
+    <w:lvl w:ilvl="3" w:tplc="04090001" w:tentative="1">
+      <w:start w:val="1"/>
+      <w:numFmt w:val="bullet"/>
+      <w:lvlText w:val=""/>
+      <w:lvlJc w:val="left"/>
+      <w:pPr>
+        <w:ind w:left="3600" w:hanging="360"/>
+      </w:pPr>
+      <w:rPr>
+        <w:rFonts w:ascii="Symbol" w:hAnsi="Symbol" w:hint="default"/>
+      </w:rPr>
+    </w:lvl>
+    <w:lvl w:ilvl="4" w:tplc="04090003" w:tentative="1">
+      <w:start w:val="1"/>
+      <w:numFmt w:val="bullet"/>
+      <w:lvlText w:val="o"/>
+      <w:lvlJc w:val="left"/>
+      <w:pPr>
+        <w:ind w:left="4320" w:hanging="360"/>
+      </w:pPr>
+      <w:rPr>
+        <w:rFonts w:ascii="Courier New" w:hAnsi="Courier New" w:cs="Courier New" w:hint="default"/>
+      </w:rPr>
+    </w:lvl>
+    <w:lvl w:ilvl="5" w:tplc="04090005" w:tentative="1">
+      <w:start w:val="1"/>
+      <w:numFmt w:val="bullet"/>
+      <w:lvlText w:val=""/>
+      <w:lvlJc w:val="left"/>
+      <w:pPr>
+        <w:ind w:left="5040" w:hanging="360"/>
+      </w:pPr>
+      <w:rPr>
+        <w:rFonts w:ascii="Wingdings" w:hAnsi="Wingdings" w:hint="default"/>
+      </w:rPr>
+    </w:lvl>
+    <w:lvl w:ilvl="6" w:tplc="04090001" w:tentative="1">
+      <w:start w:val="1"/>
+      <w:numFmt w:val="bullet"/>
+      <w:lvlText w:val=""/>
+      <w:lvlJc w:val="left"/>
+      <w:pPr>
+        <w:ind w:left="5760" w:hanging="360"/>
+      </w:pPr>
+      <w:rPr>
+        <w:rFonts w:ascii="Symbol" w:hAnsi="Symbol" w:hint="default"/>
+      </w:rPr>
+    </w:lvl>
+    <w:lvl w:ilvl="7" w:tplc="04090003" w:tentative="1">
+      <w:start w:val="1"/>
+      <w:numFmt w:val="bullet"/>
+      <w:lvlText w:val="o"/>
+      <w:lvlJc w:val="left"/>
+      <w:pPr>
+        <w:ind w:left="6480" w:hanging="360"/>
+      </w:pPr>
+      <w:rPr>
+        <w:rFonts w:ascii="Courier New" w:hAnsi="Courier New" w:cs="Courier New" w:hint="default"/>
+      </w:rPr>
+    </w:lvl>
+    <w:lvl w:ilvl="8" w:tplc="04090005" w:tentative="1">
+      <w:start w:val="1"/>
+      <w:numFmt w:val="bullet"/>
+      <w:lvlText w:val=""/>
+      <w:lvlJc w:val="left"/>
+      <w:pPr>
+        <w:ind w:left="7200" w:hanging="360"/>
+      </w:pPr>
+      <w:rPr>
+        <w:rFonts w:ascii="Wingdings" w:hAnsi="Wingdings" w:hint="default"/>
+      </w:rPr>
+    </w:lvl>
+  </w:abstractNum>
+  <w:abstractNum w:abstractNumId="4" w15:restartNumberingAfterBreak="0">
+    <w:nsid w:val="2905556A"/>
+    <w:multiLevelType w:val="hybridMultilevel"/>
+    <w:tmpl w:val="F940A5B0"/>
+    <w:lvl w:ilvl="0" w:tplc="04090001">
+      <w:start w:val="1"/>
+      <w:numFmt w:val="bullet"/>
+      <w:lvlText w:val=""/>
+      <w:lvlJc w:val="left"/>
+      <w:pPr>
+        <w:ind w:left="720" w:hanging="360"/>
+      </w:pPr>
+      <w:rPr>
+        <w:rFonts w:ascii="Symbol" w:hAnsi="Symbol" w:hint="default"/>
+      </w:rPr>
+    </w:lvl>
+    <w:lvl w:ilvl="1" w:tplc="04090003">
+      <w:start w:val="1"/>
+      <w:numFmt w:val="bullet"/>
+      <w:lvlText w:val="o"/>
+      <w:lvlJc w:val="left"/>
+      <w:pPr>
+        <w:ind w:left="1440" w:hanging="360"/>
+      </w:pPr>
+      <w:rPr>
+        <w:rFonts w:ascii="Courier New" w:hAnsi="Courier New" w:cs="Courier New" w:hint="default"/>
+      </w:rPr>
+    </w:lvl>
+    <w:lvl w:ilvl="2" w:tplc="0409000F">
+      <w:start w:val="1"/>
+      <w:numFmt w:val="decimal"/>
+      <w:lvlText w:val="%3."/>
+      <w:lvlJc w:val="left"/>
+      <w:pPr>
+        <w:ind w:left="2160" w:hanging="360"/>
+      </w:pPr>
+      <w:rPr>
+        <w:rFonts w:hint="default"/>
+      </w:rPr>
+    </w:lvl>
+    <w:lvl w:ilvl="3" w:tplc="04090001" w:tentative="1">
+      <w:start w:val="1"/>
+      <w:numFmt w:val="bullet"/>
+      <w:lvlText w:val=""/>
+      <w:lvlJc w:val="left"/>
+      <w:pPr>
+        <w:ind w:left="2880" w:hanging="360"/>
+      </w:pPr>
+      <w:rPr>
+        <w:rFonts w:ascii="Symbol" w:hAnsi="Symbol" w:hint="default"/>
+      </w:rPr>
+    </w:lvl>
+    <w:lvl w:ilvl="4" w:tplc="04090003" w:tentative="1">
+      <w:start w:val="1"/>
+      <w:numFmt w:val="bullet"/>
+      <w:lvlText w:val="o"/>
+      <w:lvlJc w:val="left"/>
+      <w:pPr>
+        <w:ind w:left="3600" w:hanging="360"/>
+      </w:pPr>
+      <w:rPr>
+        <w:rFonts w:ascii="Courier New" w:hAnsi="Courier New" w:cs="Courier New" w:hint="default"/>
+      </w:rPr>
+    </w:lvl>
+    <w:lvl w:ilvl="5" w:tplc="04090005" w:tentative="1">
+      <w:start w:val="1"/>
+      <w:numFmt w:val="bullet"/>
+      <w:lvlText w:val=""/>
+      <w:lvlJc w:val="left"/>
+      <w:pPr>
+        <w:ind w:left="4320" w:hanging="360"/>
+      </w:pPr>
+      <w:rPr>
+        <w:rFonts w:ascii="Wingdings" w:hAnsi="Wingdings" w:hint="default"/>
+      </w:rPr>
+    </w:lvl>
+    <w:lvl w:ilvl="6" w:tplc="04090001" w:tentative="1">
+      <w:start w:val="1"/>
+      <w:numFmt w:val="bullet"/>
+      <w:lvlText w:val=""/>
+      <w:lvlJc w:val="left"/>
+      <w:pPr>
+        <w:ind w:left="5040" w:hanging="360"/>
+      </w:pPr>
+      <w:rPr>
+        <w:rFonts w:ascii="Symbol" w:hAnsi="Symbol" w:hint="default"/>
+      </w:rPr>
+    </w:lvl>
+    <w:lvl w:ilvl="7" w:tplc="04090003" w:tentative="1">
+      <w:start w:val="1"/>
+      <w:numFmt w:val="bullet"/>
+      <w:lvlText w:val="o"/>
+      <w:lvlJc w:val="left"/>
+      <w:pPr>
+        <w:ind w:left="5760" w:hanging="360"/>
+      </w:pPr>
+      <w:rPr>
+        <w:rFonts w:ascii="Courier New" w:hAnsi="Courier New" w:cs="Courier New" w:hint="default"/>
+      </w:rPr>
+    </w:lvl>
+    <w:lvl w:ilvl="8" w:tplc="04090005" w:tentative="1">
+      <w:start w:val="1"/>
+      <w:numFmt w:val="bullet"/>
+      <w:lvlText w:val=""/>
+      <w:lvlJc w:val="left"/>
+      <w:pPr>
+        <w:ind w:left="6480" w:hanging="360"/>
+      </w:pPr>
+      <w:rPr>
+        <w:rFonts w:ascii="Wingdings" w:hAnsi="Wingdings" w:hint="default"/>
+      </w:rPr>
+    </w:lvl>
+  </w:abstractNum>
+  <w:abstractNum w:abstractNumId="5" w15:restartNumberingAfterBreak="0">
     <w:nsid w:val="2BAD3E7C"/>
     <w:multiLevelType w:val="hybridMultilevel"/>
     <w:tmpl w:val="E40673C2"/>
@@ -3003,29 +3688,493 @@
       </w:pPr>
     </w:lvl>
   </w:abstractNum>
+  <w:abstractNum w:abstractNumId="6" w15:restartNumberingAfterBreak="0">
+    <w:nsid w:val="311E1596"/>
+    <w:multiLevelType w:val="hybridMultilevel"/>
+    <w:tmpl w:val="7AFA246A"/>
+    <w:lvl w:ilvl="0" w:tplc="04090001">
+      <w:start w:val="1"/>
+      <w:numFmt w:val="bullet"/>
+      <w:lvlText w:val=""/>
+      <w:lvlJc w:val="left"/>
+      <w:pPr>
+        <w:ind w:left="720" w:hanging="360"/>
+      </w:pPr>
+      <w:rPr>
+        <w:rFonts w:ascii="Symbol" w:hAnsi="Symbol" w:hint="default"/>
+      </w:rPr>
+    </w:lvl>
+    <w:lvl w:ilvl="1" w:tplc="04090001">
+      <w:start w:val="1"/>
+      <w:numFmt w:val="bullet"/>
+      <w:lvlText w:val=""/>
+      <w:lvlJc w:val="left"/>
+      <w:pPr>
+        <w:ind w:left="1440" w:hanging="360"/>
+      </w:pPr>
+      <w:rPr>
+        <w:rFonts w:ascii="Symbol" w:hAnsi="Symbol" w:hint="default"/>
+      </w:rPr>
+    </w:lvl>
+    <w:lvl w:ilvl="2" w:tplc="0409000F">
+      <w:start w:val="1"/>
+      <w:numFmt w:val="decimal"/>
+      <w:lvlText w:val="%3."/>
+      <w:lvlJc w:val="left"/>
+      <w:pPr>
+        <w:ind w:left="2160" w:hanging="360"/>
+      </w:pPr>
+      <w:rPr>
+        <w:rFonts w:hint="default"/>
+      </w:rPr>
+    </w:lvl>
+    <w:lvl w:ilvl="3" w:tplc="04090001" w:tentative="1">
+      <w:start w:val="1"/>
+      <w:numFmt w:val="bullet"/>
+      <w:lvlText w:val=""/>
+      <w:lvlJc w:val="left"/>
+      <w:pPr>
+        <w:ind w:left="2880" w:hanging="360"/>
+      </w:pPr>
+      <w:rPr>
+        <w:rFonts w:ascii="Symbol" w:hAnsi="Symbol" w:hint="default"/>
+      </w:rPr>
+    </w:lvl>
+    <w:lvl w:ilvl="4" w:tplc="04090003" w:tentative="1">
+      <w:start w:val="1"/>
+      <w:numFmt w:val="bullet"/>
+      <w:lvlText w:val="o"/>
+      <w:lvlJc w:val="left"/>
+      <w:pPr>
+        <w:ind w:left="3600" w:hanging="360"/>
+      </w:pPr>
+      <w:rPr>
+        <w:rFonts w:ascii="Courier New" w:hAnsi="Courier New" w:cs="Courier New" w:hint="default"/>
+      </w:rPr>
+    </w:lvl>
+    <w:lvl w:ilvl="5" w:tplc="04090005" w:tentative="1">
+      <w:start w:val="1"/>
+      <w:numFmt w:val="bullet"/>
+      <w:lvlText w:val=""/>
+      <w:lvlJc w:val="left"/>
+      <w:pPr>
+        <w:ind w:left="4320" w:hanging="360"/>
+      </w:pPr>
+      <w:rPr>
+        <w:rFonts w:ascii="Wingdings" w:hAnsi="Wingdings" w:hint="default"/>
+      </w:rPr>
+    </w:lvl>
+    <w:lvl w:ilvl="6" w:tplc="04090001" w:tentative="1">
+      <w:start w:val="1"/>
+      <w:numFmt w:val="bullet"/>
+      <w:lvlText w:val=""/>
+      <w:lvlJc w:val="left"/>
+      <w:pPr>
+        <w:ind w:left="5040" w:hanging="360"/>
+      </w:pPr>
+      <w:rPr>
+        <w:rFonts w:ascii="Symbol" w:hAnsi="Symbol" w:hint="default"/>
+      </w:rPr>
+    </w:lvl>
+    <w:lvl w:ilvl="7" w:tplc="04090003" w:tentative="1">
+      <w:start w:val="1"/>
+      <w:numFmt w:val="bullet"/>
+      <w:lvlText w:val="o"/>
+      <w:lvlJc w:val="left"/>
+      <w:pPr>
+        <w:ind w:left="5760" w:hanging="360"/>
+      </w:pPr>
+      <w:rPr>
+        <w:rFonts w:ascii="Courier New" w:hAnsi="Courier New" w:cs="Courier New" w:hint="default"/>
+      </w:rPr>
+    </w:lvl>
+    <w:lvl w:ilvl="8" w:tplc="04090005" w:tentative="1">
+      <w:start w:val="1"/>
+      <w:numFmt w:val="bullet"/>
+      <w:lvlText w:val=""/>
+      <w:lvlJc w:val="left"/>
+      <w:pPr>
+        <w:ind w:left="6480" w:hanging="360"/>
+      </w:pPr>
+      <w:rPr>
+        <w:rFonts w:ascii="Wingdings" w:hAnsi="Wingdings" w:hint="default"/>
+      </w:rPr>
+    </w:lvl>
+  </w:abstractNum>
+  <w:abstractNum w:abstractNumId="7" w15:restartNumberingAfterBreak="0">
+    <w:nsid w:val="33661070"/>
+    <w:multiLevelType w:val="hybridMultilevel"/>
+    <w:tmpl w:val="3006D268"/>
+    <w:lvl w:ilvl="0" w:tplc="04090001">
+      <w:start w:val="1"/>
+      <w:numFmt w:val="bullet"/>
+      <w:lvlText w:val=""/>
+      <w:lvlJc w:val="left"/>
+      <w:pPr>
+        <w:ind w:left="720" w:hanging="360"/>
+      </w:pPr>
+      <w:rPr>
+        <w:rFonts w:ascii="Symbol" w:hAnsi="Symbol" w:hint="default"/>
+      </w:rPr>
+    </w:lvl>
+    <w:lvl w:ilvl="1" w:tplc="04090003">
+      <w:start w:val="1"/>
+      <w:numFmt w:val="bullet"/>
+      <w:lvlText w:val="o"/>
+      <w:lvlJc w:val="left"/>
+      <w:pPr>
+        <w:ind w:left="1440" w:hanging="360"/>
+      </w:pPr>
+      <w:rPr>
+        <w:rFonts w:ascii="Courier New" w:hAnsi="Courier New" w:cs="Courier New" w:hint="default"/>
+      </w:rPr>
+    </w:lvl>
+    <w:lvl w:ilvl="2" w:tplc="0409000F">
+      <w:start w:val="1"/>
+      <w:numFmt w:val="decimal"/>
+      <w:lvlText w:val="%3."/>
+      <w:lvlJc w:val="left"/>
+      <w:pPr>
+        <w:ind w:left="2160" w:hanging="360"/>
+      </w:pPr>
+      <w:rPr>
+        <w:rFonts w:hint="default"/>
+      </w:rPr>
+    </w:lvl>
+    <w:lvl w:ilvl="3" w:tplc="04090001" w:tentative="1">
+      <w:start w:val="1"/>
+      <w:numFmt w:val="bullet"/>
+      <w:lvlText w:val=""/>
+      <w:lvlJc w:val="left"/>
+      <w:pPr>
+        <w:ind w:left="2880" w:hanging="360"/>
+      </w:pPr>
+      <w:rPr>
+        <w:rFonts w:ascii="Symbol" w:hAnsi="Symbol" w:hint="default"/>
+      </w:rPr>
+    </w:lvl>
+    <w:lvl w:ilvl="4" w:tplc="04090003" w:tentative="1">
+      <w:start w:val="1"/>
+      <w:numFmt w:val="bullet"/>
+      <w:lvlText w:val="o"/>
+      <w:lvlJc w:val="left"/>
+      <w:pPr>
+        <w:ind w:left="3600" w:hanging="360"/>
+      </w:pPr>
+      <w:rPr>
+        <w:rFonts w:ascii="Courier New" w:hAnsi="Courier New" w:cs="Courier New" w:hint="default"/>
+      </w:rPr>
+    </w:lvl>
+    <w:lvl w:ilvl="5" w:tplc="04090005" w:tentative="1">
+      <w:start w:val="1"/>
+      <w:numFmt w:val="bullet"/>
+      <w:lvlText w:val=""/>
+      <w:lvlJc w:val="left"/>
+      <w:pPr>
+        <w:ind w:left="4320" w:hanging="360"/>
+      </w:pPr>
+      <w:rPr>
+        <w:rFonts w:ascii="Wingdings" w:hAnsi="Wingdings" w:hint="default"/>
+      </w:rPr>
+    </w:lvl>
+    <w:lvl w:ilvl="6" w:tplc="04090001" w:tentative="1">
+      <w:start w:val="1"/>
+      <w:numFmt w:val="bullet"/>
+      <w:lvlText w:val=""/>
+      <w:lvlJc w:val="left"/>
+      <w:pPr>
+        <w:ind w:left="5040" w:hanging="360"/>
+      </w:pPr>
+      <w:rPr>
+        <w:rFonts w:ascii="Symbol" w:hAnsi="Symbol" w:hint="default"/>
+      </w:rPr>
+    </w:lvl>
+    <w:lvl w:ilvl="7" w:tplc="04090003" w:tentative="1">
+      <w:start w:val="1"/>
+      <w:numFmt w:val="bullet"/>
+      <w:lvlText w:val="o"/>
+      <w:lvlJc w:val="left"/>
+      <w:pPr>
+        <w:ind w:left="5760" w:hanging="360"/>
+      </w:pPr>
+      <w:rPr>
+        <w:rFonts w:ascii="Courier New" w:hAnsi="Courier New" w:cs="Courier New" w:hint="default"/>
+      </w:rPr>
+    </w:lvl>
+    <w:lvl w:ilvl="8" w:tplc="04090005" w:tentative="1">
+      <w:start w:val="1"/>
+      <w:numFmt w:val="bullet"/>
+      <w:lvlText w:val=""/>
+      <w:lvlJc w:val="left"/>
+      <w:pPr>
+        <w:ind w:left="6480" w:hanging="360"/>
+      </w:pPr>
+      <w:rPr>
+        <w:rFonts w:ascii="Wingdings" w:hAnsi="Wingdings" w:hint="default"/>
+      </w:rPr>
+    </w:lvl>
+  </w:abstractNum>
+  <w:abstractNum w:abstractNumId="8" w15:restartNumberingAfterBreak="0">
+    <w:nsid w:val="77F015FC"/>
+    <w:multiLevelType w:val="hybridMultilevel"/>
+    <w:tmpl w:val="4A8A1940"/>
+    <w:lvl w:ilvl="0" w:tplc="04090001">
+      <w:start w:val="1"/>
+      <w:numFmt w:val="bullet"/>
+      <w:lvlText w:val=""/>
+      <w:lvlJc w:val="left"/>
+      <w:pPr>
+        <w:ind w:left="1440" w:hanging="360"/>
+      </w:pPr>
+      <w:rPr>
+        <w:rFonts w:ascii="Symbol" w:hAnsi="Symbol" w:hint="default"/>
+      </w:rPr>
+    </w:lvl>
+    <w:lvl w:ilvl="1" w:tplc="04090003">
+      <w:start w:val="1"/>
+      <w:numFmt w:val="bullet"/>
+      <w:lvlText w:val="o"/>
+      <w:lvlJc w:val="left"/>
+      <w:pPr>
+        <w:ind w:left="2160" w:hanging="360"/>
+      </w:pPr>
+      <w:rPr>
+        <w:rFonts w:ascii="Courier New" w:hAnsi="Courier New" w:cs="Courier New" w:hint="default"/>
+      </w:rPr>
+    </w:lvl>
+    <w:lvl w:ilvl="2" w:tplc="04090005" w:tentative="1">
+      <w:start w:val="1"/>
+      <w:numFmt w:val="bullet"/>
+      <w:lvlText w:val=""/>
+      <w:lvlJc w:val="left"/>
+      <w:pPr>
+        <w:ind w:left="2880" w:hanging="360"/>
+      </w:pPr>
+      <w:rPr>
+        <w:rFonts w:ascii="Wingdings" w:hAnsi="Wingdings" w:hint="default"/>
+      </w:rPr>
+    </w:lvl>
+    <w:lvl w:ilvl="3" w:tplc="04090001" w:tentative="1">
+      <w:start w:val="1"/>
+      <w:numFmt w:val="bullet"/>
+      <w:lvlText w:val=""/>
+      <w:lvlJc w:val="left"/>
+      <w:pPr>
+        <w:ind w:left="3600" w:hanging="360"/>
+      </w:pPr>
+      <w:rPr>
+        <w:rFonts w:ascii="Symbol" w:hAnsi="Symbol" w:hint="default"/>
+      </w:rPr>
+    </w:lvl>
+    <w:lvl w:ilvl="4" w:tplc="04090003" w:tentative="1">
+      <w:start w:val="1"/>
+      <w:numFmt w:val="bullet"/>
+      <w:lvlText w:val="o"/>
+      <w:lvlJc w:val="left"/>
+      <w:pPr>
+        <w:ind w:left="4320" w:hanging="360"/>
+      </w:pPr>
+      <w:rPr>
+        <w:rFonts w:ascii="Courier New" w:hAnsi="Courier New" w:cs="Courier New" w:hint="default"/>
+      </w:rPr>
+    </w:lvl>
+    <w:lvl w:ilvl="5" w:tplc="04090005" w:tentative="1">
+      <w:start w:val="1"/>
+      <w:numFmt w:val="bullet"/>
+      <w:lvlText w:val=""/>
+      <w:lvlJc w:val="left"/>
+      <w:pPr>
+        <w:ind w:left="5040" w:hanging="360"/>
+      </w:pPr>
+      <w:rPr>
+        <w:rFonts w:ascii="Wingdings" w:hAnsi="Wingdings" w:hint="default"/>
+      </w:rPr>
+    </w:lvl>
+    <w:lvl w:ilvl="6" w:tplc="04090001" w:tentative="1">
+      <w:start w:val="1"/>
+      <w:numFmt w:val="bullet"/>
+      <w:lvlText w:val=""/>
+      <w:lvlJc w:val="left"/>
+      <w:pPr>
+        <w:ind w:left="5760" w:hanging="360"/>
+      </w:pPr>
+      <w:rPr>
+        <w:rFonts w:ascii="Symbol" w:hAnsi="Symbol" w:hint="default"/>
+      </w:rPr>
+    </w:lvl>
+    <w:lvl w:ilvl="7" w:tplc="04090003" w:tentative="1">
+      <w:start w:val="1"/>
+      <w:numFmt w:val="bullet"/>
+      <w:lvlText w:val="o"/>
+      <w:lvlJc w:val="left"/>
+      <w:pPr>
+        <w:ind w:left="6480" w:hanging="360"/>
+      </w:pPr>
+      <w:rPr>
+        <w:rFonts w:ascii="Courier New" w:hAnsi="Courier New" w:cs="Courier New" w:hint="default"/>
+      </w:rPr>
+    </w:lvl>
+    <w:lvl w:ilvl="8" w:tplc="04090005" w:tentative="1">
+      <w:start w:val="1"/>
+      <w:numFmt w:val="bullet"/>
+      <w:lvlText w:val=""/>
+      <w:lvlJc w:val="left"/>
+      <w:pPr>
+        <w:ind w:left="7200" w:hanging="360"/>
+      </w:pPr>
+      <w:rPr>
+        <w:rFonts w:ascii="Wingdings" w:hAnsi="Wingdings" w:hint="default"/>
+      </w:rPr>
+    </w:lvl>
+  </w:abstractNum>
+  <w:abstractNum w:abstractNumId="9" w15:restartNumberingAfterBreak="0">
+    <w:nsid w:val="7DCD74BC"/>
+    <w:multiLevelType w:val="hybridMultilevel"/>
+    <w:tmpl w:val="4E325ED4"/>
+    <w:lvl w:ilvl="0" w:tplc="04090001">
+      <w:start w:val="1"/>
+      <w:numFmt w:val="bullet"/>
+      <w:lvlText w:val=""/>
+      <w:lvlJc w:val="left"/>
+      <w:pPr>
+        <w:ind w:left="720" w:hanging="360"/>
+      </w:pPr>
+      <w:rPr>
+        <w:rFonts w:ascii="Symbol" w:hAnsi="Symbol" w:hint="default"/>
+      </w:rPr>
+    </w:lvl>
+    <w:lvl w:ilvl="1" w:tplc="04090003">
+      <w:start w:val="1"/>
+      <w:numFmt w:val="bullet"/>
+      <w:lvlText w:val="o"/>
+      <w:lvlJc w:val="left"/>
+      <w:pPr>
+        <w:ind w:left="1440" w:hanging="360"/>
+      </w:pPr>
+      <w:rPr>
+        <w:rFonts w:ascii="Courier New" w:hAnsi="Courier New" w:cs="Courier New" w:hint="default"/>
+      </w:rPr>
+    </w:lvl>
+    <w:lvl w:ilvl="2" w:tplc="04090005" w:tentative="1">
+      <w:start w:val="1"/>
+      <w:numFmt w:val="bullet"/>
+      <w:lvlText w:val=""/>
+      <w:lvlJc w:val="left"/>
+      <w:pPr>
+        <w:ind w:left="2160" w:hanging="360"/>
+      </w:pPr>
+      <w:rPr>
+        <w:rFonts w:ascii="Wingdings" w:hAnsi="Wingdings" w:hint="default"/>
+      </w:rPr>
+    </w:lvl>
+    <w:lvl w:ilvl="3" w:tplc="04090001" w:tentative="1">
+      <w:start w:val="1"/>
+      <w:numFmt w:val="bullet"/>
+      <w:lvlText w:val=""/>
+      <w:lvlJc w:val="left"/>
+      <w:pPr>
+        <w:ind w:left="2880" w:hanging="360"/>
+      </w:pPr>
+      <w:rPr>
+        <w:rFonts w:ascii="Symbol" w:hAnsi="Symbol" w:hint="default"/>
+      </w:rPr>
+    </w:lvl>
+    <w:lvl w:ilvl="4" w:tplc="04090003" w:tentative="1">
+      <w:start w:val="1"/>
+      <w:numFmt w:val="bullet"/>
+      <w:lvlText w:val="o"/>
+      <w:lvlJc w:val="left"/>
+      <w:pPr>
+        <w:ind w:left="3600" w:hanging="360"/>
+      </w:pPr>
+      <w:rPr>
+        <w:rFonts w:ascii="Courier New" w:hAnsi="Courier New" w:cs="Courier New" w:hint="default"/>
+      </w:rPr>
+    </w:lvl>
+    <w:lvl w:ilvl="5" w:tplc="04090005" w:tentative="1">
+      <w:start w:val="1"/>
+      <w:numFmt w:val="bullet"/>
+      <w:lvlText w:val=""/>
+      <w:lvlJc w:val="left"/>
+      <w:pPr>
+        <w:ind w:left="4320" w:hanging="360"/>
+      </w:pPr>
+      <w:rPr>
+        <w:rFonts w:ascii="Wingdings" w:hAnsi="Wingdings" w:hint="default"/>
+      </w:rPr>
+    </w:lvl>
+    <w:lvl w:ilvl="6" w:tplc="04090001" w:tentative="1">
+      <w:start w:val="1"/>
+      <w:numFmt w:val="bullet"/>
+      <w:lvlText w:val=""/>
+      <w:lvlJc w:val="left"/>
+      <w:pPr>
+        <w:ind w:left="5040" w:hanging="360"/>
+      </w:pPr>
+      <w:rPr>
+        <w:rFonts w:ascii="Symbol" w:hAnsi="Symbol" w:hint="default"/>
+      </w:rPr>
+    </w:lvl>
+    <w:lvl w:ilvl="7" w:tplc="04090003" w:tentative="1">
+      <w:start w:val="1"/>
+      <w:numFmt w:val="bullet"/>
+      <w:lvlText w:val="o"/>
+      <w:lvlJc w:val="left"/>
+      <w:pPr>
+        <w:ind w:left="5760" w:hanging="360"/>
+      </w:pPr>
+      <w:rPr>
+        <w:rFonts w:ascii="Courier New" w:hAnsi="Courier New" w:cs="Courier New" w:hint="default"/>
+      </w:rPr>
+    </w:lvl>
+    <w:lvl w:ilvl="8" w:tplc="04090005" w:tentative="1">
+      <w:start w:val="1"/>
+      <w:numFmt w:val="bullet"/>
+      <w:lvlText w:val=""/>
+      <w:lvlJc w:val="left"/>
+      <w:pPr>
+        <w:ind w:left="6480" w:hanging="360"/>
+      </w:pPr>
+      <w:rPr>
+        <w:rFonts w:ascii="Wingdings" w:hAnsi="Wingdings" w:hint="default"/>
+      </w:rPr>
+    </w:lvl>
+  </w:abstractNum>
   <w:num w:numId="1">
+    <w:abstractNumId w:val="5"/>
+  </w:num>
+  <w:num w:numId="2">
     <w:abstractNumId w:val="2"/>
   </w:num>
-  <w:num w:numId="2">
+  <w:num w:numId="3">
     <w:abstractNumId w:val="1"/>
   </w:num>
-  <w:num w:numId="3">
+  <w:num w:numId="4">
+    <w:abstractNumId w:val="6"/>
+  </w:num>
+  <w:num w:numId="5">
+    <w:abstractNumId w:val="4"/>
+  </w:num>
+  <w:num w:numId="6">
+    <w:abstractNumId w:val="9"/>
+  </w:num>
+  <w:num w:numId="7">
+    <w:abstractNumId w:val="7"/>
+  </w:num>
+  <w:num w:numId="8">
     <w:abstractNumId w:val="0"/>
-    <w:lvlOverride w:ilvl="0"/>
-    <w:lvlOverride w:ilvl="1"/>
-    <w:lvlOverride w:ilvl="2"/>
-    <w:lvlOverride w:ilvl="3"/>
-    <w:lvlOverride w:ilvl="4"/>
-    <w:lvlOverride w:ilvl="5"/>
-    <w:lvlOverride w:ilvl="6"/>
-    <w:lvlOverride w:ilvl="7"/>
-    <w:lvlOverride w:ilvl="8"/>
+  </w:num>
+  <w:num w:numId="9">
+    <w:abstractNumId w:val="3"/>
+  </w:num>
+  <w:num w:numId="10">
+    <w:abstractNumId w:val="8"/>
   </w:num>
 </w:numbering>
 </file>
 
 <file path=word/styles.xml><?xml version="1.0" encoding="utf-8"?>
-<w:styles xmlns:mc="http://schemas.openxmlformats.org/markup-compatibility/2006" xmlns:r="http://schemas.openxmlformats.org/officeDocument/2006/relationships" xmlns:w="http://schemas.openxmlformats.org/wordprocessingml/2006/main" xmlns:w14="http://schemas.microsoft.com/office/word/2010/wordml" xmlns:w15="http://schemas.microsoft.com/office/word/2012/wordml" xmlns:w16cid="http://schemas.microsoft.com/office/word/2016/wordml/cid" xmlns:w16se="http://schemas.microsoft.com/office/word/2015/wordml/symex" mc:Ignorable="w14 w15 w16se w16cid">
+<w:styles xmlns:mc="http://schemas.openxmlformats.org/markup-compatibility/2006" xmlns:r="http://schemas.openxmlformats.org/officeDocument/2006/relationships" xmlns:w="http://schemas.openxmlformats.org/wordprocessingml/2006/main" xmlns:w14="http://schemas.microsoft.com/office/word/2010/wordml" xmlns:w15="http://schemas.microsoft.com/office/word/2012/wordml" xmlns:w16se="http://schemas.microsoft.com/office/word/2015/wordml/symex" mc:Ignorable="w14 w15 w16se">
   <w:docDefaults>
     <w:rPrDefault>
       <w:rPr>
@@ -3041,7 +4190,7 @@
       </w:pPr>
     </w:pPrDefault>
   </w:docDefaults>
-  <w:latentStyles w:defLockedState="0" w:defUIPriority="99" w:defSemiHidden="0" w:defUnhideWhenUsed="0" w:defQFormat="0" w:count="375">
+  <w:latentStyles w:defLockedState="0" w:defUIPriority="99" w:defSemiHidden="0" w:defUnhideWhenUsed="0" w:defQFormat="0" w:count="371">
     <w:lsdException w:name="Normal" w:uiPriority="0" w:qFormat="1"/>
     <w:lsdException w:name="heading 1" w:uiPriority="9" w:qFormat="1"/>
     <w:lsdException w:name="heading 2" w:semiHidden="1" w:uiPriority="9" w:unhideWhenUsed="1" w:qFormat="1"/>
@@ -3413,10 +4562,6 @@
     <w:lsdException w:name="List Table 5 Dark Accent 6" w:uiPriority="50"/>
     <w:lsdException w:name="List Table 6 Colorful Accent 6" w:uiPriority="51"/>
     <w:lsdException w:name="List Table 7 Colorful Accent 6" w:uiPriority="52"/>
-    <w:lsdException w:name="Mention" w:semiHidden="1" w:unhideWhenUsed="1"/>
-    <w:lsdException w:name="Smart Hyperlink" w:semiHidden="1" w:unhideWhenUsed="1"/>
-    <w:lsdException w:name="Hashtag" w:semiHidden="1" w:unhideWhenUsed="1"/>
-    <w:lsdException w:name="Unresolved Mention" w:semiHidden="1" w:unhideWhenUsed="1"/>
   </w:latentStyles>
   <w:style w:type="paragraph" w:default="1" w:styleId="Normal">
     <w:name w:val="Normal"/>

</xml_diff>